<commit_message>
Updated the ToDo list
</commit_message>
<xml_diff>
--- a/Thesis/Docs/Questionnaires and Guides.docx
+++ b/Thesis/Docs/Questionnaires and Guides.docx
@@ -13,15 +13,7 @@
         <w:rPr>
           <w:lang w:val="en-US"/>
         </w:rPr>
-        <w:t>Individual Int</w:t>
-      </w:r>
-      <w:bookmarkStart w:id="0" w:name="_GoBack"/>
-      <w:bookmarkEnd w:id="0"/>
-      <w:r>
-        <w:rPr>
-          <w:lang w:val="en-US"/>
-        </w:rPr>
-        <w:t>erview Questionnaire</w:t>
+        <w:t>Individual Interview Questionnaire</w:t>
       </w:r>
     </w:p>
     <w:p>
@@ -232,6 +224,7 @@
         <w:rPr>
           <w:lang w:val="en-US"/>
         </w:rPr>
+        <w:lastRenderedPageBreak/>
         <w:t>Focus Group Interview Questionnaire</w:t>
       </w:r>
     </w:p>
@@ -246,7 +239,32 @@
         <w:rPr>
           <w:lang w:val="en-US"/>
         </w:rPr>
-        <w:t>Common Tasks</w:t>
+        <w:t>Members of the Focus Group</w:t>
+      </w:r>
+    </w:p>
+    <w:p>
+      <w:pPr>
+        <w:rPr>
+          <w:lang w:val="en-US"/>
+        </w:rPr>
+      </w:pPr>
+      <w:r>
+        <w:rPr>
+          <w:lang w:val="en-US"/>
+        </w:rPr>
+        <w:t>[Check whether the members of the focus group are as intended</w:t>
+      </w:r>
+      <w:r>
+        <w:rPr>
+          <w:lang w:val="en-US"/>
+        </w:rPr>
+        <w:t>, but still proceed if the members are not as intended.</w:t>
+      </w:r>
+      <w:r>
+        <w:rPr>
+          <w:lang w:val="en-US"/>
+        </w:rPr>
+        <w:t>]</w:t>
       </w:r>
     </w:p>
     <w:p>
@@ -260,20 +278,44 @@
           <w:lang w:val="en-US"/>
         </w:rPr>
       </w:pPr>
+    </w:p>
+    <w:p>
+      <w:pPr>
+        <w:pStyle w:val="Heading2"/>
+        <w:rPr>
+          <w:lang w:val="en-US"/>
+        </w:rPr>
+      </w:pPr>
       <w:r>
         <w:rPr>
           <w:lang w:val="en-US"/>
         </w:rPr>
-        <w:t xml:space="preserve">What are the tasks that teachers usually do? How </w:t>
+        <w:t>Common Tasks</w:t>
       </w:r>
-      <w:proofErr w:type="gramStart"/>
+    </w:p>
+    <w:p>
+      <w:pPr>
+        <w:pStyle w:val="ListParagraph"/>
+        <w:numPr>
+          <w:ilvl w:val="0"/>
+          <w:numId w:val="7"/>
+        </w:numPr>
+        <w:rPr>
+          <w:lang w:val="en-US"/>
+        </w:rPr>
+      </w:pPr>
       <w:r>
         <w:rPr>
           <w:lang w:val="en-US"/>
         </w:rPr>
-        <w:t>are these</w:t>
+        <w:t>What are the tasks that teachers usually d</w:t>
       </w:r>
-      <w:proofErr w:type="gramEnd"/>
+      <w:r>
+        <w:rPr>
+          <w:lang w:val="en-US"/>
+        </w:rPr>
+        <w:t>o? How are the</w:t>
+      </w:r>
       <w:r>
         <w:rPr>
           <w:lang w:val="en-US"/>
@@ -286,7 +328,7 @@
         <w:pStyle w:val="ListParagraph"/>
         <w:numPr>
           <w:ilvl w:val="0"/>
-          <w:numId w:val="6"/>
+          <w:numId w:val="7"/>
         </w:numPr>
         <w:rPr>
           <w:lang w:val="en-US"/>
@@ -304,7 +346,7 @@
         <w:pStyle w:val="ListParagraph"/>
         <w:numPr>
           <w:ilvl w:val="0"/>
-          <w:numId w:val="6"/>
+          <w:numId w:val="7"/>
         </w:numPr>
         <w:rPr>
           <w:lang w:val="en-US"/>
@@ -322,7 +364,7 @@
         <w:pStyle w:val="ListParagraph"/>
         <w:numPr>
           <w:ilvl w:val="0"/>
-          <w:numId w:val="6"/>
+          <w:numId w:val="7"/>
         </w:numPr>
         <w:rPr>
           <w:lang w:val="en-US"/>
@@ -333,6 +375,24 @@
           <w:lang w:val="en-US"/>
         </w:rPr>
         <w:t>What computer systems are used to fulfill these tasks?</w:t>
+      </w:r>
+    </w:p>
+    <w:p>
+      <w:pPr>
+        <w:pStyle w:val="ListParagraph"/>
+        <w:numPr>
+          <w:ilvl w:val="0"/>
+          <w:numId w:val="7"/>
+        </w:numPr>
+        <w:rPr>
+          <w:lang w:val="en-US"/>
+        </w:rPr>
+      </w:pPr>
+      <w:r>
+        <w:rPr>
+          <w:lang w:val="en-US"/>
+        </w:rPr>
+        <w:t>What kinds of information do you gather from the students?</w:t>
       </w:r>
     </w:p>
     <w:p>
@@ -499,6 +559,7 @@
         <w:rPr>
           <w:lang w:val="en-US"/>
         </w:rPr>
+        <w:lastRenderedPageBreak/>
         <w:t>Functionality, Usability, and Acceptance Survey Questionnaire</w:t>
       </w:r>
     </w:p>
@@ -513,6 +574,7 @@
         <w:rPr>
           <w:lang w:val="en-US"/>
         </w:rPr>
+        <w:lastRenderedPageBreak/>
         <w:t>Observation Guide</w:t>
       </w:r>
     </w:p>
@@ -544,9 +606,2929 @@
         <w:t>Procedures and Tools Used</w:t>
       </w:r>
     </w:p>
+    <w:p>
+      <w:pPr>
+        <w:pStyle w:val="Heading1"/>
+        <w:rPr>
+          <w:lang w:val="en-US"/>
+        </w:rPr>
+      </w:pPr>
+      <w:r>
+        <w:rPr>
+          <w:lang w:val="en-US"/>
+        </w:rPr>
+        <w:lastRenderedPageBreak/>
+        <w:t>Document Analysis Guide</w:t>
+      </w:r>
+    </w:p>
+    <w:tbl>
+      <w:tblPr>
+        <w:tblStyle w:val="TableGrid"/>
+        <w:tblW w:w="5000" w:type="pct"/>
+        <w:jc w:val="center"/>
+        <w:tblLook w:val="04A0" w:firstRow="1" w:lastRow="0" w:firstColumn="1" w:lastColumn="0" w:noHBand="0" w:noVBand="1"/>
+      </w:tblPr>
+      <w:tblGrid>
+        <w:gridCol w:w="2235"/>
+        <w:gridCol w:w="180"/>
+        <w:gridCol w:w="439"/>
+        <w:gridCol w:w="723"/>
+        <w:gridCol w:w="818"/>
+        <w:gridCol w:w="270"/>
+        <w:gridCol w:w="270"/>
+        <w:gridCol w:w="444"/>
+        <w:gridCol w:w="1086"/>
+        <w:gridCol w:w="1895"/>
+        <w:gridCol w:w="2412"/>
+      </w:tblGrid>
+      <w:tr>
+        <w:trPr>
+          <w:trHeight w:val="501"/>
+          <w:jc w:val="center"/>
+        </w:trPr>
+        <w:tc>
+          <w:tcPr>
+            <w:tcW w:w="4665" w:type="dxa"/>
+            <w:gridSpan w:val="6"/>
+            <w:tcBorders>
+              <w:top w:val="double" w:sz="4" w:space="0" w:color="auto"/>
+              <w:left w:val="double" w:sz="4" w:space="0" w:color="auto"/>
+              <w:bottom w:val="double" w:sz="4" w:space="0" w:color="auto"/>
+            </w:tcBorders>
+          </w:tcPr>
+          <w:p>
+            <w:pPr>
+              <w:jc w:val="left"/>
+              <w:rPr>
+                <w:b/>
+                <w:bCs/>
+                <w:lang w:val="en-US"/>
+              </w:rPr>
+            </w:pPr>
+            <w:r>
+              <w:rPr>
+                <w:b/>
+                <w:bCs/>
+                <w:lang w:val="en-US"/>
+              </w:rPr>
+              <w:t>Document Name:</w:t>
+            </w:r>
+          </w:p>
+        </w:tc>
+        <w:tc>
+          <w:tcPr>
+            <w:tcW w:w="1800" w:type="dxa"/>
+            <w:gridSpan w:val="3"/>
+            <w:tcBorders>
+              <w:top w:val="double" w:sz="4" w:space="0" w:color="auto"/>
+              <w:bottom w:val="double" w:sz="4" w:space="0" w:color="auto"/>
+              <w:right w:val="nil"/>
+            </w:tcBorders>
+          </w:tcPr>
+          <w:p>
+            <w:pPr>
+              <w:jc w:val="left"/>
+              <w:rPr>
+                <w:b/>
+                <w:bCs/>
+                <w:lang w:val="en-US"/>
+              </w:rPr>
+            </w:pPr>
+            <w:r>
+              <w:rPr>
+                <w:b/>
+                <w:bCs/>
+                <w:lang w:val="en-US"/>
+              </w:rPr>
+              <w:t>Document Type:</w:t>
+            </w:r>
+          </w:p>
+        </w:tc>
+        <w:tc>
+          <w:tcPr>
+            <w:tcW w:w="1895" w:type="dxa"/>
+            <w:tcBorders>
+              <w:top w:val="double" w:sz="4" w:space="0" w:color="auto"/>
+              <w:left w:val="nil"/>
+              <w:bottom w:val="double" w:sz="4" w:space="0" w:color="auto"/>
+              <w:right w:val="nil"/>
+            </w:tcBorders>
+          </w:tcPr>
+          <w:p>
+            <w:pPr>
+              <w:pStyle w:val="ListParagraph"/>
+              <w:numPr>
+                <w:ilvl w:val="0"/>
+                <w:numId w:val="8"/>
+              </w:numPr>
+              <w:jc w:val="left"/>
+              <w:rPr>
+                <w:lang w:val="en-US"/>
+              </w:rPr>
+            </w:pPr>
+            <w:r>
+              <w:rPr>
+                <w:lang w:val="en-US"/>
+              </w:rPr>
+              <w:t>Memorandum</w:t>
+            </w:r>
+          </w:p>
+          <w:p>
+            <w:pPr>
+              <w:pStyle w:val="ListParagraph"/>
+              <w:numPr>
+                <w:ilvl w:val="0"/>
+                <w:numId w:val="8"/>
+              </w:numPr>
+              <w:jc w:val="left"/>
+              <w:rPr>
+                <w:lang w:val="en-US"/>
+              </w:rPr>
+            </w:pPr>
+            <w:r>
+              <w:rPr>
+                <w:lang w:val="en-US"/>
+              </w:rPr>
+              <w:t>Report</w:t>
+            </w:r>
+          </w:p>
+        </w:tc>
+        <w:tc>
+          <w:tcPr>
+            <w:tcW w:w="2412" w:type="dxa"/>
+            <w:tcBorders>
+              <w:top w:val="double" w:sz="4" w:space="0" w:color="auto"/>
+              <w:left w:val="nil"/>
+              <w:bottom w:val="double" w:sz="4" w:space="0" w:color="auto"/>
+              <w:right w:val="double" w:sz="4" w:space="0" w:color="auto"/>
+            </w:tcBorders>
+          </w:tcPr>
+          <w:p>
+            <w:pPr>
+              <w:pStyle w:val="ListParagraph"/>
+              <w:numPr>
+                <w:ilvl w:val="0"/>
+                <w:numId w:val="8"/>
+              </w:numPr>
+              <w:jc w:val="left"/>
+              <w:rPr>
+                <w:lang w:val="en-US"/>
+              </w:rPr>
+            </w:pPr>
+            <w:r>
+              <w:rPr>
+                <w:lang w:val="en-US"/>
+              </w:rPr>
+              <w:t>Form</w:t>
+            </w:r>
+          </w:p>
+          <w:p>
+            <w:pPr>
+              <w:pStyle w:val="ListParagraph"/>
+              <w:numPr>
+                <w:ilvl w:val="0"/>
+                <w:numId w:val="8"/>
+              </w:numPr>
+              <w:tabs>
+                <w:tab w:val="center" w:pos="1597"/>
+                <w:tab w:val="left" w:pos="2137"/>
+              </w:tabs>
+              <w:jc w:val="left"/>
+              <w:rPr>
+                <w:lang w:val="en-US"/>
+              </w:rPr>
+            </w:pPr>
+            <w:r>
+              <w:rPr>
+                <w:lang w:val="en-US"/>
+              </w:rPr>
+              <w:t xml:space="preserve">Other: </w:t>
+            </w:r>
+            <w:r>
+              <w:rPr>
+                <w:u w:val="single"/>
+                <w:lang w:val="en-US"/>
+              </w:rPr>
+              <w:tab/>
+            </w:r>
+            <w:r>
+              <w:rPr>
+                <w:u w:val="single"/>
+                <w:lang w:val="en-US"/>
+              </w:rPr>
+              <w:tab/>
+            </w:r>
+          </w:p>
+        </w:tc>
+      </w:tr>
+      <w:tr>
+        <w:trPr>
+          <w:jc w:val="center"/>
+        </w:trPr>
+        <w:tc>
+          <w:tcPr>
+            <w:tcW w:w="10772" w:type="dxa"/>
+            <w:gridSpan w:val="11"/>
+            <w:tcBorders>
+              <w:top w:val="double" w:sz="4" w:space="0" w:color="auto"/>
+              <w:left w:val="double" w:sz="4" w:space="0" w:color="auto"/>
+              <w:bottom w:val="nil"/>
+              <w:right w:val="double" w:sz="4" w:space="0" w:color="auto"/>
+            </w:tcBorders>
+          </w:tcPr>
+          <w:p>
+            <w:pPr>
+              <w:jc w:val="left"/>
+              <w:rPr>
+                <w:i/>
+                <w:iCs/>
+                <w:lang w:val="en-US"/>
+              </w:rPr>
+            </w:pPr>
+            <w:r>
+              <w:rPr>
+                <w:b/>
+                <w:bCs/>
+                <w:lang w:val="en-US"/>
+              </w:rPr>
+              <w:t>Purpose(s) of the Document:</w:t>
+            </w:r>
+            <w:r>
+              <w:rPr>
+                <w:lang w:val="en-US"/>
+              </w:rPr>
+              <w:t xml:space="preserve"> </w:t>
+            </w:r>
+            <w:r>
+              <w:rPr>
+                <w:i/>
+                <w:iCs/>
+                <w:lang w:val="en-US"/>
+              </w:rPr>
+              <w:t>(select at least one)</w:t>
+            </w:r>
+          </w:p>
+        </w:tc>
+      </w:tr>
+      <w:tr>
+        <w:trPr>
+          <w:trHeight w:val="540"/>
+          <w:jc w:val="center"/>
+        </w:trPr>
+        <w:tc>
+          <w:tcPr>
+            <w:tcW w:w="2415" w:type="dxa"/>
+            <w:gridSpan w:val="2"/>
+            <w:tcBorders>
+              <w:top w:val="nil"/>
+              <w:left w:val="double" w:sz="4" w:space="0" w:color="auto"/>
+              <w:bottom w:val="nil"/>
+              <w:right w:val="nil"/>
+            </w:tcBorders>
+          </w:tcPr>
+          <w:p>
+            <w:pPr>
+              <w:pStyle w:val="ListParagraph"/>
+              <w:numPr>
+                <w:ilvl w:val="0"/>
+                <w:numId w:val="8"/>
+              </w:numPr>
+              <w:jc w:val="left"/>
+              <w:rPr>
+                <w:lang w:val="en-US"/>
+              </w:rPr>
+            </w:pPr>
+            <w:r>
+              <w:rPr>
+                <w:lang w:val="en-US"/>
+              </w:rPr>
+              <w:t>Statement of policy</w:t>
+            </w:r>
+          </w:p>
+          <w:p>
+            <w:pPr>
+              <w:pStyle w:val="ListParagraph"/>
+              <w:numPr>
+                <w:ilvl w:val="0"/>
+                <w:numId w:val="8"/>
+              </w:numPr>
+              <w:jc w:val="left"/>
+              <w:rPr>
+                <w:lang w:val="en-US"/>
+              </w:rPr>
+            </w:pPr>
+            <w:r>
+              <w:rPr>
+                <w:lang w:val="en-US"/>
+              </w:rPr>
+              <w:t>Lesson planning</w:t>
+            </w:r>
+          </w:p>
+          <w:p>
+            <w:pPr>
+              <w:pStyle w:val="ListParagraph"/>
+              <w:numPr>
+                <w:ilvl w:val="0"/>
+                <w:numId w:val="8"/>
+              </w:numPr>
+              <w:jc w:val="left"/>
+              <w:rPr>
+                <w:lang w:val="en-US"/>
+              </w:rPr>
+            </w:pPr>
+            <w:r>
+              <w:rPr>
+                <w:lang w:val="en-US"/>
+              </w:rPr>
+              <w:t>Reporting</w:t>
+            </w:r>
+          </w:p>
+        </w:tc>
+        <w:tc>
+          <w:tcPr>
+            <w:tcW w:w="1980" w:type="dxa"/>
+            <w:gridSpan w:val="3"/>
+            <w:tcBorders>
+              <w:top w:val="nil"/>
+              <w:left w:val="nil"/>
+              <w:bottom w:val="nil"/>
+              <w:right w:val="nil"/>
+            </w:tcBorders>
+          </w:tcPr>
+          <w:p>
+            <w:pPr>
+              <w:pStyle w:val="ListParagraph"/>
+              <w:numPr>
+                <w:ilvl w:val="0"/>
+                <w:numId w:val="8"/>
+              </w:numPr>
+              <w:jc w:val="left"/>
+              <w:rPr>
+                <w:lang w:val="en-US"/>
+              </w:rPr>
+            </w:pPr>
+            <w:r>
+              <w:rPr>
+                <w:lang w:val="en-US"/>
+              </w:rPr>
+              <w:t>Data gathering</w:t>
+            </w:r>
+          </w:p>
+          <w:p>
+            <w:pPr>
+              <w:pStyle w:val="ListParagraph"/>
+              <w:numPr>
+                <w:ilvl w:val="0"/>
+                <w:numId w:val="8"/>
+              </w:numPr>
+              <w:jc w:val="left"/>
+              <w:rPr>
+                <w:lang w:val="en-US"/>
+              </w:rPr>
+            </w:pPr>
+            <w:r>
+              <w:rPr>
+                <w:lang w:val="en-US"/>
+              </w:rPr>
+              <w:t>Grading</w:t>
+            </w:r>
+          </w:p>
+          <w:p>
+            <w:pPr>
+              <w:pStyle w:val="ListParagraph"/>
+              <w:numPr>
+                <w:ilvl w:val="0"/>
+                <w:numId w:val="8"/>
+              </w:numPr>
+              <w:jc w:val="left"/>
+              <w:rPr>
+                <w:lang w:val="en-US"/>
+              </w:rPr>
+            </w:pPr>
+            <w:r>
+              <w:rPr>
+                <w:lang w:val="en-US"/>
+              </w:rPr>
+              <w:t>Profiling</w:t>
+            </w:r>
+          </w:p>
+        </w:tc>
+        <w:tc>
+          <w:tcPr>
+            <w:tcW w:w="6377" w:type="dxa"/>
+            <w:gridSpan w:val="6"/>
+            <w:tcBorders>
+              <w:top w:val="nil"/>
+              <w:left w:val="nil"/>
+              <w:right w:val="double" w:sz="4" w:space="0" w:color="auto"/>
+            </w:tcBorders>
+          </w:tcPr>
+          <w:p>
+            <w:pPr>
+              <w:pStyle w:val="ListParagraph"/>
+              <w:numPr>
+                <w:ilvl w:val="0"/>
+                <w:numId w:val="8"/>
+              </w:numPr>
+              <w:tabs>
+                <w:tab w:val="left" w:pos="613"/>
+                <w:tab w:val="left" w:pos="6102"/>
+              </w:tabs>
+              <w:jc w:val="left"/>
+              <w:rPr>
+                <w:lang w:val="en-US"/>
+              </w:rPr>
+            </w:pPr>
+            <w:r>
+              <w:rPr>
+                <w:lang w:val="en-US"/>
+              </w:rPr>
+              <w:t xml:space="preserve">Others </w:t>
+            </w:r>
+            <w:r>
+              <w:rPr>
+                <w:i/>
+                <w:iCs/>
+                <w:lang w:val="en-US"/>
+              </w:rPr>
+              <w:t>(</w:t>
+            </w:r>
+            <w:r>
+              <w:rPr>
+                <w:i/>
+                <w:iCs/>
+                <w:lang w:val="en-US"/>
+              </w:rPr>
+              <w:t>p</w:t>
+            </w:r>
+            <w:r>
+              <w:rPr>
+                <w:i/>
+                <w:iCs/>
+                <w:lang w:val="en-US"/>
+              </w:rPr>
+              <w:t>lease specify)</w:t>
+            </w:r>
+            <w:r>
+              <w:rPr>
+                <w:lang w:val="en-US"/>
+              </w:rPr>
+              <w:t>:</w:t>
+            </w:r>
+            <w:r>
+              <w:rPr>
+                <w:lang w:val="en-US"/>
+              </w:rPr>
+              <w:br/>
+            </w:r>
+            <w:r>
+              <w:rPr>
+                <w:u w:val="single"/>
+                <w:lang w:val="en-US"/>
+              </w:rPr>
+              <w:tab/>
+            </w:r>
+            <w:r>
+              <w:rPr>
+                <w:u w:val="single"/>
+                <w:lang w:val="en-US"/>
+              </w:rPr>
+              <w:tab/>
+            </w:r>
+            <w:r>
+              <w:rPr>
+                <w:u w:val="single"/>
+                <w:lang w:val="en-US"/>
+              </w:rPr>
+              <w:br/>
+            </w:r>
+            <w:r>
+              <w:rPr>
+                <w:u w:val="single"/>
+                <w:lang w:val="en-US"/>
+              </w:rPr>
+              <w:tab/>
+            </w:r>
+            <w:r>
+              <w:rPr>
+                <w:u w:val="single"/>
+                <w:lang w:val="en-US"/>
+              </w:rPr>
+              <w:tab/>
+            </w:r>
+          </w:p>
+        </w:tc>
+      </w:tr>
+      <w:tr>
+        <w:trPr>
+          <w:trHeight w:val="1286"/>
+          <w:jc w:val="center"/>
+        </w:trPr>
+        <w:tc>
+          <w:tcPr>
+            <w:tcW w:w="10772" w:type="dxa"/>
+            <w:gridSpan w:val="11"/>
+            <w:tcBorders>
+              <w:left w:val="double" w:sz="4" w:space="0" w:color="auto"/>
+              <w:bottom w:val="double" w:sz="4" w:space="0" w:color="auto"/>
+              <w:right w:val="double" w:sz="4" w:space="0" w:color="auto"/>
+            </w:tcBorders>
+          </w:tcPr>
+          <w:p>
+            <w:pPr>
+              <w:jc w:val="left"/>
+              <w:rPr>
+                <w:i/>
+                <w:iCs/>
+                <w:lang w:val="en-US"/>
+              </w:rPr>
+            </w:pPr>
+            <w:r>
+              <w:rPr>
+                <w:b/>
+                <w:bCs/>
+                <w:lang w:val="en-US"/>
+              </w:rPr>
+              <w:t>Content Summary:</w:t>
+            </w:r>
+            <w:r>
+              <w:rPr>
+                <w:lang w:val="en-US"/>
+              </w:rPr>
+              <w:t xml:space="preserve"> </w:t>
+            </w:r>
+            <w:r>
+              <w:rPr>
+                <w:i/>
+                <w:iCs/>
+                <w:lang w:val="en-US"/>
+              </w:rPr>
+              <w:t>(describe the document’s contents concisely.)</w:t>
+            </w:r>
+          </w:p>
+        </w:tc>
+      </w:tr>
+      <w:tr>
+        <w:trPr>
+          <w:jc w:val="center"/>
+        </w:trPr>
+        <w:tc>
+          <w:tcPr>
+            <w:tcW w:w="10772" w:type="dxa"/>
+            <w:gridSpan w:val="11"/>
+            <w:tcBorders>
+              <w:top w:val="double" w:sz="4" w:space="0" w:color="auto"/>
+              <w:left w:val="double" w:sz="4" w:space="0" w:color="auto"/>
+              <w:bottom w:val="single" w:sz="4" w:space="0" w:color="000000" w:themeColor="text1"/>
+              <w:right w:val="double" w:sz="4" w:space="0" w:color="auto"/>
+            </w:tcBorders>
+          </w:tcPr>
+          <w:p>
+            <w:pPr>
+              <w:jc w:val="left"/>
+              <w:rPr>
+                <w:i/>
+                <w:iCs/>
+                <w:lang w:val="en-US"/>
+              </w:rPr>
+            </w:pPr>
+            <w:r>
+              <w:rPr>
+                <w:b/>
+                <w:caps/>
+                <w:lang w:val="en-US"/>
+              </w:rPr>
+              <w:t>Form Characteristics</w:t>
+            </w:r>
+            <w:r>
+              <w:rPr>
+                <w:lang w:val="en-US"/>
+              </w:rPr>
+              <w:t xml:space="preserve"> </w:t>
+            </w:r>
+            <w:r>
+              <w:rPr>
+                <w:i/>
+                <w:iCs/>
+                <w:lang w:val="en-US"/>
+              </w:rPr>
+              <w:t>(for forms only)</w:t>
+            </w:r>
+          </w:p>
+        </w:tc>
+      </w:tr>
+      <w:tr>
+        <w:trPr>
+          <w:jc w:val="center"/>
+        </w:trPr>
+        <w:tc>
+          <w:tcPr>
+            <w:tcW w:w="10772" w:type="dxa"/>
+            <w:gridSpan w:val="11"/>
+            <w:tcBorders>
+              <w:left w:val="double" w:sz="4" w:space="0" w:color="auto"/>
+              <w:bottom w:val="nil"/>
+              <w:right w:val="double" w:sz="4" w:space="0" w:color="auto"/>
+            </w:tcBorders>
+          </w:tcPr>
+          <w:p>
+            <w:pPr>
+              <w:jc w:val="left"/>
+              <w:rPr>
+                <w:i/>
+                <w:iCs/>
+                <w:lang w:val="en-US"/>
+              </w:rPr>
+            </w:pPr>
+            <w:r>
+              <w:rPr>
+                <w:b/>
+                <w:bCs/>
+                <w:lang w:val="en-US"/>
+              </w:rPr>
+              <w:t>Structure:</w:t>
+            </w:r>
+            <w:r>
+              <w:rPr>
+                <w:lang w:val="en-US"/>
+              </w:rPr>
+              <w:t xml:space="preserve"> </w:t>
+            </w:r>
+            <w:r>
+              <w:rPr>
+                <w:i/>
+                <w:iCs/>
+                <w:lang w:val="en-US"/>
+              </w:rPr>
+              <w:t>(select at least one)</w:t>
+            </w:r>
+          </w:p>
+        </w:tc>
+      </w:tr>
+      <w:tr>
+        <w:trPr>
+          <w:jc w:val="center"/>
+        </w:trPr>
+        <w:tc>
+          <w:tcPr>
+            <w:tcW w:w="2854" w:type="dxa"/>
+            <w:gridSpan w:val="3"/>
+            <w:tcBorders>
+              <w:top w:val="nil"/>
+              <w:left w:val="double" w:sz="4" w:space="0" w:color="auto"/>
+              <w:bottom w:val="single" w:sz="4" w:space="0" w:color="000000" w:themeColor="text1"/>
+              <w:right w:val="nil"/>
+            </w:tcBorders>
+          </w:tcPr>
+          <w:p>
+            <w:pPr>
+              <w:pStyle w:val="ListParagraph"/>
+              <w:numPr>
+                <w:ilvl w:val="0"/>
+                <w:numId w:val="8"/>
+              </w:numPr>
+              <w:jc w:val="left"/>
+              <w:rPr>
+                <w:lang w:val="en-US"/>
+              </w:rPr>
+            </w:pPr>
+            <w:r>
+              <w:rPr>
+                <w:lang w:val="en-US"/>
+              </w:rPr>
+              <w:t>Narrative/Prose</w:t>
+            </w:r>
+          </w:p>
+          <w:p>
+            <w:pPr>
+              <w:pStyle w:val="ListParagraph"/>
+              <w:numPr>
+                <w:ilvl w:val="0"/>
+                <w:numId w:val="8"/>
+              </w:numPr>
+              <w:jc w:val="left"/>
+              <w:rPr>
+                <w:lang w:val="en-US"/>
+              </w:rPr>
+            </w:pPr>
+            <w:r>
+              <w:rPr>
+                <w:lang w:val="en-US"/>
+              </w:rPr>
+              <w:t>List</w:t>
+            </w:r>
+          </w:p>
+          <w:p>
+            <w:pPr>
+              <w:pStyle w:val="ListParagraph"/>
+              <w:numPr>
+                <w:ilvl w:val="0"/>
+                <w:numId w:val="8"/>
+              </w:numPr>
+              <w:jc w:val="left"/>
+              <w:rPr>
+                <w:lang w:val="en-US"/>
+              </w:rPr>
+            </w:pPr>
+            <w:r>
+              <w:rPr>
+                <w:lang w:val="en-US"/>
+              </w:rPr>
+              <w:t>Outline</w:t>
+            </w:r>
+          </w:p>
+          <w:p>
+            <w:pPr>
+              <w:pStyle w:val="ListParagraph"/>
+              <w:numPr>
+                <w:ilvl w:val="0"/>
+                <w:numId w:val="8"/>
+              </w:numPr>
+              <w:jc w:val="left"/>
+              <w:rPr>
+                <w:lang w:val="en-US"/>
+              </w:rPr>
+            </w:pPr>
+            <w:r>
+              <w:rPr>
+                <w:lang w:val="en-US"/>
+              </w:rPr>
+              <w:t>Table/Matrix</w:t>
+            </w:r>
+          </w:p>
+        </w:tc>
+        <w:tc>
+          <w:tcPr>
+            <w:tcW w:w="7918" w:type="dxa"/>
+            <w:gridSpan w:val="8"/>
+            <w:tcBorders>
+              <w:top w:val="nil"/>
+              <w:left w:val="nil"/>
+              <w:bottom w:val="single" w:sz="4" w:space="0" w:color="000000" w:themeColor="text1"/>
+              <w:right w:val="double" w:sz="4" w:space="0" w:color="auto"/>
+            </w:tcBorders>
+          </w:tcPr>
+          <w:p>
+            <w:pPr>
+              <w:pStyle w:val="ListParagraph"/>
+              <w:numPr>
+                <w:ilvl w:val="0"/>
+                <w:numId w:val="8"/>
+              </w:numPr>
+              <w:tabs>
+                <w:tab w:val="left" w:pos="613"/>
+                <w:tab w:val="left" w:pos="7633"/>
+              </w:tabs>
+              <w:jc w:val="left"/>
+              <w:rPr>
+                <w:lang w:val="en-US"/>
+              </w:rPr>
+            </w:pPr>
+            <w:r>
+              <w:rPr>
+                <w:lang w:val="en-US"/>
+              </w:rPr>
+              <w:t xml:space="preserve">Others </w:t>
+            </w:r>
+            <w:r>
+              <w:rPr>
+                <w:i/>
+                <w:iCs/>
+                <w:lang w:val="en-US"/>
+              </w:rPr>
+              <w:t>(p</w:t>
+            </w:r>
+            <w:r>
+              <w:rPr>
+                <w:i/>
+                <w:iCs/>
+                <w:lang w:val="en-US"/>
+              </w:rPr>
+              <w:t>lease specify)</w:t>
+            </w:r>
+            <w:r>
+              <w:rPr>
+                <w:lang w:val="en-US"/>
+              </w:rPr>
+              <w:t>:</w:t>
+            </w:r>
+            <w:r>
+              <w:rPr>
+                <w:lang w:val="en-US"/>
+              </w:rPr>
+              <w:br/>
+            </w:r>
+            <w:r>
+              <w:rPr>
+                <w:u w:val="single"/>
+                <w:lang w:val="en-US"/>
+              </w:rPr>
+              <w:tab/>
+            </w:r>
+            <w:r>
+              <w:rPr>
+                <w:u w:val="single"/>
+                <w:lang w:val="en-US"/>
+              </w:rPr>
+              <w:tab/>
+            </w:r>
+            <w:r>
+              <w:rPr>
+                <w:u w:val="single"/>
+                <w:lang w:val="en-US"/>
+              </w:rPr>
+              <w:br/>
+            </w:r>
+            <w:r>
+              <w:rPr>
+                <w:u w:val="single"/>
+                <w:lang w:val="en-US"/>
+              </w:rPr>
+              <w:tab/>
+            </w:r>
+            <w:r>
+              <w:rPr>
+                <w:u w:val="single"/>
+                <w:lang w:val="en-US"/>
+              </w:rPr>
+              <w:tab/>
+            </w:r>
+            <w:r>
+              <w:rPr>
+                <w:u w:val="single"/>
+                <w:lang w:val="en-US"/>
+              </w:rPr>
+              <w:br/>
+            </w:r>
+            <w:r>
+              <w:rPr>
+                <w:u w:val="single"/>
+                <w:lang w:val="en-US"/>
+              </w:rPr>
+              <w:tab/>
+            </w:r>
+            <w:r>
+              <w:rPr>
+                <w:u w:val="single"/>
+                <w:lang w:val="en-US"/>
+              </w:rPr>
+              <w:tab/>
+            </w:r>
+          </w:p>
+        </w:tc>
+      </w:tr>
+      <w:tr>
+        <w:trPr>
+          <w:jc w:val="center"/>
+        </w:trPr>
+        <w:tc>
+          <w:tcPr>
+            <w:tcW w:w="10772" w:type="dxa"/>
+            <w:gridSpan w:val="11"/>
+            <w:tcBorders>
+              <w:left w:val="double" w:sz="4" w:space="0" w:color="auto"/>
+              <w:bottom w:val="nil"/>
+              <w:right w:val="double" w:sz="4" w:space="0" w:color="auto"/>
+            </w:tcBorders>
+          </w:tcPr>
+          <w:p>
+            <w:pPr>
+              <w:jc w:val="left"/>
+              <w:rPr>
+                <w:lang w:val="en-US"/>
+              </w:rPr>
+            </w:pPr>
+            <w:r>
+              <w:rPr>
+                <w:b/>
+                <w:bCs/>
+                <w:lang w:val="en-US"/>
+              </w:rPr>
+              <w:t>Kinds of Information Contained:</w:t>
+            </w:r>
+            <w:r>
+              <w:rPr>
+                <w:lang w:val="en-US"/>
+              </w:rPr>
+              <w:t xml:space="preserve"> </w:t>
+            </w:r>
+            <w:r>
+              <w:rPr>
+                <w:i/>
+                <w:iCs/>
+                <w:lang w:val="en-US"/>
+              </w:rPr>
+              <w:t>(select at least one)</w:t>
+            </w:r>
+          </w:p>
+        </w:tc>
+      </w:tr>
+      <w:tr>
+        <w:trPr>
+          <w:jc w:val="center"/>
+        </w:trPr>
+        <w:tc>
+          <w:tcPr>
+            <w:tcW w:w="3577" w:type="dxa"/>
+            <w:gridSpan w:val="4"/>
+            <w:tcBorders>
+              <w:top w:val="nil"/>
+              <w:left w:val="double" w:sz="4" w:space="0" w:color="auto"/>
+              <w:right w:val="nil"/>
+            </w:tcBorders>
+          </w:tcPr>
+          <w:p>
+            <w:pPr>
+              <w:pStyle w:val="ListParagraph"/>
+              <w:numPr>
+                <w:ilvl w:val="0"/>
+                <w:numId w:val="8"/>
+              </w:numPr>
+              <w:jc w:val="left"/>
+              <w:rPr>
+                <w:lang w:val="en-US"/>
+              </w:rPr>
+            </w:pPr>
+            <w:r>
+              <w:rPr>
+                <w:lang w:val="en-US"/>
+              </w:rPr>
+              <w:t>Personal data</w:t>
+            </w:r>
+          </w:p>
+          <w:p>
+            <w:pPr>
+              <w:pStyle w:val="ListParagraph"/>
+              <w:numPr>
+                <w:ilvl w:val="0"/>
+                <w:numId w:val="8"/>
+              </w:numPr>
+              <w:jc w:val="left"/>
+              <w:rPr>
+                <w:lang w:val="en-US"/>
+              </w:rPr>
+            </w:pPr>
+            <w:r>
+              <w:rPr>
+                <w:lang w:val="en-US"/>
+              </w:rPr>
+              <w:t>Scores</w:t>
+            </w:r>
+          </w:p>
+          <w:p>
+            <w:pPr>
+              <w:pStyle w:val="ListParagraph"/>
+              <w:numPr>
+                <w:ilvl w:val="0"/>
+                <w:numId w:val="8"/>
+              </w:numPr>
+              <w:jc w:val="left"/>
+              <w:rPr>
+                <w:lang w:val="en-US"/>
+              </w:rPr>
+            </w:pPr>
+            <w:r>
+              <w:rPr>
+                <w:lang w:val="en-US"/>
+              </w:rPr>
+              <w:t>Statistics</w:t>
+            </w:r>
+          </w:p>
+          <w:p>
+            <w:pPr>
+              <w:pStyle w:val="ListParagraph"/>
+              <w:numPr>
+                <w:ilvl w:val="0"/>
+                <w:numId w:val="8"/>
+              </w:numPr>
+              <w:jc w:val="left"/>
+              <w:rPr>
+                <w:lang w:val="en-US"/>
+              </w:rPr>
+            </w:pPr>
+            <w:r>
+              <w:rPr>
+                <w:lang w:val="en-US"/>
+              </w:rPr>
+              <w:t>Narratives of activities/events</w:t>
+            </w:r>
+          </w:p>
+        </w:tc>
+        <w:tc>
+          <w:tcPr>
+            <w:tcW w:w="7195" w:type="dxa"/>
+            <w:gridSpan w:val="7"/>
+            <w:tcBorders>
+              <w:top w:val="nil"/>
+              <w:left w:val="nil"/>
+              <w:right w:val="double" w:sz="4" w:space="0" w:color="auto"/>
+            </w:tcBorders>
+          </w:tcPr>
+          <w:p>
+            <w:pPr>
+              <w:pStyle w:val="ListParagraph"/>
+              <w:numPr>
+                <w:ilvl w:val="0"/>
+                <w:numId w:val="8"/>
+              </w:numPr>
+              <w:tabs>
+                <w:tab w:val="left" w:pos="611"/>
+                <w:tab w:val="left" w:pos="6911"/>
+              </w:tabs>
+              <w:jc w:val="left"/>
+              <w:rPr>
+                <w:lang w:val="en-US"/>
+              </w:rPr>
+            </w:pPr>
+            <w:r>
+              <w:rPr>
+                <w:lang w:val="en-US"/>
+              </w:rPr>
+              <w:t xml:space="preserve">Others </w:t>
+            </w:r>
+            <w:r>
+              <w:rPr>
+                <w:i/>
+                <w:iCs/>
+                <w:lang w:val="en-US"/>
+              </w:rPr>
+              <w:t>(p</w:t>
+            </w:r>
+            <w:r>
+              <w:rPr>
+                <w:i/>
+                <w:iCs/>
+                <w:lang w:val="en-US"/>
+              </w:rPr>
+              <w:t>lease specify)</w:t>
+            </w:r>
+            <w:r>
+              <w:rPr>
+                <w:lang w:val="en-US"/>
+              </w:rPr>
+              <w:t>:</w:t>
+            </w:r>
+            <w:r>
+              <w:rPr>
+                <w:lang w:val="en-US"/>
+              </w:rPr>
+              <w:br/>
+            </w:r>
+            <w:r>
+              <w:rPr>
+                <w:u w:val="single"/>
+                <w:lang w:val="en-US"/>
+              </w:rPr>
+              <w:tab/>
+            </w:r>
+            <w:r>
+              <w:rPr>
+                <w:u w:val="single"/>
+                <w:lang w:val="en-US"/>
+              </w:rPr>
+              <w:tab/>
+            </w:r>
+            <w:r>
+              <w:rPr>
+                <w:u w:val="single"/>
+                <w:lang w:val="en-US"/>
+              </w:rPr>
+              <w:br/>
+            </w:r>
+            <w:r>
+              <w:rPr>
+                <w:u w:val="single"/>
+                <w:lang w:val="en-US"/>
+              </w:rPr>
+              <w:tab/>
+            </w:r>
+            <w:r>
+              <w:rPr>
+                <w:u w:val="single"/>
+                <w:lang w:val="en-US"/>
+              </w:rPr>
+              <w:tab/>
+            </w:r>
+            <w:r>
+              <w:rPr>
+                <w:u w:val="single"/>
+                <w:lang w:val="en-US"/>
+              </w:rPr>
+              <w:br/>
+            </w:r>
+            <w:r>
+              <w:rPr>
+                <w:u w:val="single"/>
+                <w:lang w:val="en-US"/>
+              </w:rPr>
+              <w:tab/>
+            </w:r>
+            <w:r>
+              <w:rPr>
+                <w:u w:val="single"/>
+                <w:lang w:val="en-US"/>
+              </w:rPr>
+              <w:tab/>
+            </w:r>
+          </w:p>
+        </w:tc>
+      </w:tr>
+      <w:tr>
+        <w:trPr>
+          <w:trHeight w:val="1574"/>
+          <w:jc w:val="center"/>
+        </w:trPr>
+        <w:tc>
+          <w:tcPr>
+            <w:tcW w:w="5379" w:type="dxa"/>
+            <w:gridSpan w:val="8"/>
+            <w:tcBorders>
+              <w:left w:val="double" w:sz="4" w:space="0" w:color="auto"/>
+              <w:bottom w:val="double" w:sz="4" w:space="0" w:color="auto"/>
+            </w:tcBorders>
+          </w:tcPr>
+          <w:p>
+            <w:pPr>
+              <w:jc w:val="left"/>
+              <w:rPr>
+                <w:lang w:val="en-US"/>
+              </w:rPr>
+            </w:pPr>
+            <w:r>
+              <w:rPr>
+                <w:b/>
+                <w:bCs/>
+                <w:lang w:val="en-US"/>
+              </w:rPr>
+              <w:t>Manner of Accomplishment/Submission:</w:t>
+            </w:r>
+            <w:r>
+              <w:rPr>
+                <w:lang w:val="en-US"/>
+              </w:rPr>
+              <w:t xml:space="preserve"> </w:t>
+            </w:r>
+            <w:r>
+              <w:rPr>
+                <w:i/>
+                <w:iCs/>
+                <w:lang w:val="en-US"/>
+              </w:rPr>
+              <w:t>(describe)</w:t>
+            </w:r>
+          </w:p>
+        </w:tc>
+        <w:tc>
+          <w:tcPr>
+            <w:tcW w:w="5393" w:type="dxa"/>
+            <w:gridSpan w:val="3"/>
+            <w:tcBorders>
+              <w:bottom w:val="double" w:sz="4" w:space="0" w:color="auto"/>
+              <w:right w:val="double" w:sz="4" w:space="0" w:color="auto"/>
+            </w:tcBorders>
+          </w:tcPr>
+          <w:p>
+            <w:pPr>
+              <w:jc w:val="left"/>
+              <w:rPr>
+                <w:i/>
+                <w:iCs/>
+                <w:lang w:val="en-US"/>
+              </w:rPr>
+            </w:pPr>
+            <w:r>
+              <w:rPr>
+                <w:b/>
+                <w:bCs/>
+                <w:lang w:val="en-US"/>
+              </w:rPr>
+              <w:t>Points of Interest:</w:t>
+            </w:r>
+            <w:r>
+              <w:rPr>
+                <w:lang w:val="en-US"/>
+              </w:rPr>
+              <w:t xml:space="preserve"> </w:t>
+            </w:r>
+            <w:r>
+              <w:rPr>
+                <w:i/>
+                <w:iCs/>
+                <w:lang w:val="en-US"/>
+              </w:rPr>
+              <w:t>(list/describe as many as you can)</w:t>
+            </w:r>
+          </w:p>
+        </w:tc>
+      </w:tr>
+      <w:tr>
+        <w:trPr>
+          <w:jc w:val="center"/>
+        </w:trPr>
+        <w:tc>
+          <w:tcPr>
+            <w:tcW w:w="2235" w:type="dxa"/>
+            <w:tcBorders>
+              <w:top w:val="double" w:sz="4" w:space="0" w:color="auto"/>
+              <w:left w:val="double" w:sz="4" w:space="0" w:color="auto"/>
+              <w:bottom w:val="double" w:sz="4" w:space="0" w:color="auto"/>
+              <w:right w:val="nil"/>
+            </w:tcBorders>
+          </w:tcPr>
+          <w:p>
+            <w:pPr>
+              <w:jc w:val="left"/>
+              <w:rPr>
+                <w:b/>
+                <w:bCs/>
+                <w:lang w:val="en-US"/>
+              </w:rPr>
+            </w:pPr>
+            <w:r>
+              <w:rPr>
+                <w:b/>
+                <w:bCs/>
+                <w:lang w:val="en-US"/>
+              </w:rPr>
+              <w:t>Data Format:</w:t>
+            </w:r>
+          </w:p>
+        </w:tc>
+        <w:tc>
+          <w:tcPr>
+            <w:tcW w:w="2700" w:type="dxa"/>
+            <w:gridSpan w:val="6"/>
+            <w:tcBorders>
+              <w:top w:val="double" w:sz="4" w:space="0" w:color="auto"/>
+              <w:left w:val="nil"/>
+              <w:bottom w:val="double" w:sz="4" w:space="0" w:color="auto"/>
+              <w:right w:val="nil"/>
+            </w:tcBorders>
+          </w:tcPr>
+          <w:p>
+            <w:pPr>
+              <w:pStyle w:val="ListParagraph"/>
+              <w:numPr>
+                <w:ilvl w:val="0"/>
+                <w:numId w:val="8"/>
+              </w:numPr>
+              <w:jc w:val="left"/>
+              <w:rPr>
+                <w:lang w:val="en-US"/>
+              </w:rPr>
+            </w:pPr>
+            <w:r>
+              <w:rPr>
+                <w:lang w:val="en-US"/>
+              </w:rPr>
+              <w:t>Paper-based</w:t>
+            </w:r>
+          </w:p>
+        </w:tc>
+        <w:tc>
+          <w:tcPr>
+            <w:tcW w:w="5837" w:type="dxa"/>
+            <w:gridSpan w:val="4"/>
+            <w:tcBorders>
+              <w:top w:val="double" w:sz="4" w:space="0" w:color="auto"/>
+              <w:left w:val="nil"/>
+              <w:bottom w:val="double" w:sz="4" w:space="0" w:color="auto"/>
+              <w:right w:val="double" w:sz="4" w:space="0" w:color="auto"/>
+            </w:tcBorders>
+          </w:tcPr>
+          <w:p>
+            <w:pPr>
+              <w:pStyle w:val="ListParagraph"/>
+              <w:numPr>
+                <w:ilvl w:val="0"/>
+                <w:numId w:val="8"/>
+              </w:numPr>
+              <w:jc w:val="left"/>
+              <w:rPr>
+                <w:lang w:val="en-US"/>
+              </w:rPr>
+            </w:pPr>
+            <w:r>
+              <w:rPr>
+                <w:lang w:val="en-US"/>
+              </w:rPr>
+              <w:t>Electronic</w:t>
+            </w:r>
+          </w:p>
+        </w:tc>
+      </w:tr>
+    </w:tbl>
+    <w:p>
+      <w:pPr>
+        <w:pStyle w:val="Heading1"/>
+        <w:pageBreakBefore w:val="0"/>
+        <w:spacing w:before="1240"/>
+        <w:rPr>
+          <w:lang w:val="en-US"/>
+        </w:rPr>
+      </w:pPr>
+      <w:r>
+        <w:rPr>
+          <w:noProof/>
+          <w:lang w:bidi="he-IL"/>
+        </w:rPr>
+        <mc:AlternateContent>
+          <mc:Choice Requires="wps">
+            <w:drawing>
+              <wp:anchor distT="0" distB="0" distL="114300" distR="114300" simplePos="0" relativeHeight="251659264" behindDoc="0" locked="1" layoutInCell="1" allowOverlap="1" wp14:anchorId="5D0C0105" wp14:editId="43868985">
+                <wp:simplePos x="0" y="0"/>
+                <wp:positionH relativeFrom="column">
+                  <wp:align>center</wp:align>
+                </wp:positionH>
+                <wp:positionV relativeFrom="page">
+                  <wp:align>center</wp:align>
+                </wp:positionV>
+                <wp:extent cx="7772400" cy="0"/>
+                <wp:effectExtent l="0" t="0" r="19050" b="19050"/>
+                <wp:wrapNone/>
+                <wp:docPr id="1" name="Straight Connector 1"/>
+                <wp:cNvGraphicFramePr/>
+                <a:graphic xmlns:a="http://schemas.openxmlformats.org/drawingml/2006/main">
+                  <a:graphicData uri="http://schemas.microsoft.com/office/word/2010/wordprocessingShape">
+                    <wps:wsp>
+                      <wps:cNvCnPr/>
+                      <wps:spPr>
+                        <a:xfrm>
+                          <a:off x="0" y="0"/>
+                          <a:ext cx="7772400" cy="0"/>
+                        </a:xfrm>
+                        <a:prstGeom prst="line">
+                          <a:avLst/>
+                        </a:prstGeom>
+                        <a:ln>
+                          <a:solidFill>
+                            <a:schemeClr val="tx1"/>
+                          </a:solidFill>
+                          <a:prstDash val="lgDash"/>
+                        </a:ln>
+                      </wps:spPr>
+                      <wps:style>
+                        <a:lnRef idx="1">
+                          <a:schemeClr val="accent1"/>
+                        </a:lnRef>
+                        <a:fillRef idx="0">
+                          <a:schemeClr val="accent1"/>
+                        </a:fillRef>
+                        <a:effectRef idx="0">
+                          <a:schemeClr val="accent1"/>
+                        </a:effectRef>
+                        <a:fontRef idx="minor">
+                          <a:schemeClr val="tx1"/>
+                        </a:fontRef>
+                      </wps:style>
+                      <wps:bodyPr/>
+                    </wps:wsp>
+                  </a:graphicData>
+                </a:graphic>
+                <wp14:sizeRelH relativeFrom="margin">
+                  <wp14:pctWidth>0</wp14:pctWidth>
+                </wp14:sizeRelH>
+              </wp:anchor>
+            </w:drawing>
+          </mc:Choice>
+          <mc:Fallback>
+            <w:pict>
+              <v:line w14:anchorId="13E3DA6E" id="Straight Connector 1" o:spid="_x0000_s1026" style="position:absolute;z-index:251659264;visibility:visible;mso-wrap-style:square;mso-width-percent:0;mso-wrap-distance-left:9pt;mso-wrap-distance-top:0;mso-wrap-distance-right:9pt;mso-wrap-distance-bottom:0;mso-position-horizontal:center;mso-position-horizontal-relative:text;mso-position-vertical:center;mso-position-vertical-relative:page;mso-width-percent:0;mso-width-relative:margin" from="0,0" to="612pt,0" o:gfxdata="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" strokecolor="black [3213]" strokeweight=".5pt">
+                <v:stroke dashstyle="longDash" joinstyle="miter"/>
+                <w10:wrap anchory="page"/>
+                <w10:anchorlock/>
+              </v:line>
+            </w:pict>
+          </mc:Fallback>
+        </mc:AlternateContent>
+      </w:r>
+      <w:r>
+        <w:rPr>
+          <w:lang w:val="en-US"/>
+        </w:rPr>
+        <w:t>Document Analysis Guide</w:t>
+      </w:r>
+    </w:p>
+    <w:tbl>
+      <w:tblPr>
+        <w:tblStyle w:val="TableGrid"/>
+        <w:tblW w:w="5000" w:type="pct"/>
+        <w:jc w:val="center"/>
+        <w:tblLook w:val="04A0" w:firstRow="1" w:lastRow="0" w:firstColumn="1" w:lastColumn="0" w:noHBand="0" w:noVBand="1"/>
+      </w:tblPr>
+      <w:tblGrid>
+        <w:gridCol w:w="2235"/>
+        <w:gridCol w:w="180"/>
+        <w:gridCol w:w="439"/>
+        <w:gridCol w:w="723"/>
+        <w:gridCol w:w="818"/>
+        <w:gridCol w:w="270"/>
+        <w:gridCol w:w="270"/>
+        <w:gridCol w:w="444"/>
+        <w:gridCol w:w="1086"/>
+        <w:gridCol w:w="1895"/>
+        <w:gridCol w:w="2412"/>
+      </w:tblGrid>
+      <w:tr>
+        <w:trPr>
+          <w:trHeight w:val="501"/>
+          <w:jc w:val="center"/>
+        </w:trPr>
+        <w:tc>
+          <w:tcPr>
+            <w:tcW w:w="4665" w:type="dxa"/>
+            <w:gridSpan w:val="6"/>
+            <w:tcBorders>
+              <w:top w:val="double" w:sz="4" w:space="0" w:color="auto"/>
+              <w:left w:val="double" w:sz="4" w:space="0" w:color="auto"/>
+              <w:bottom w:val="double" w:sz="4" w:space="0" w:color="auto"/>
+            </w:tcBorders>
+          </w:tcPr>
+          <w:p>
+            <w:pPr>
+              <w:jc w:val="left"/>
+              <w:rPr>
+                <w:b/>
+                <w:bCs/>
+                <w:lang w:val="en-US"/>
+              </w:rPr>
+            </w:pPr>
+            <w:r>
+              <w:rPr>
+                <w:b/>
+                <w:bCs/>
+                <w:lang w:val="en-US"/>
+              </w:rPr>
+              <w:t>Document Name:</w:t>
+            </w:r>
+          </w:p>
+        </w:tc>
+        <w:tc>
+          <w:tcPr>
+            <w:tcW w:w="1800" w:type="dxa"/>
+            <w:gridSpan w:val="3"/>
+            <w:tcBorders>
+              <w:top w:val="double" w:sz="4" w:space="0" w:color="auto"/>
+              <w:bottom w:val="double" w:sz="4" w:space="0" w:color="auto"/>
+              <w:right w:val="nil"/>
+            </w:tcBorders>
+          </w:tcPr>
+          <w:p>
+            <w:pPr>
+              <w:jc w:val="left"/>
+              <w:rPr>
+                <w:b/>
+                <w:bCs/>
+                <w:lang w:val="en-US"/>
+              </w:rPr>
+            </w:pPr>
+            <w:r>
+              <w:rPr>
+                <w:b/>
+                <w:bCs/>
+                <w:lang w:val="en-US"/>
+              </w:rPr>
+              <w:t>Document Type:</w:t>
+            </w:r>
+          </w:p>
+        </w:tc>
+        <w:tc>
+          <w:tcPr>
+            <w:tcW w:w="1895" w:type="dxa"/>
+            <w:tcBorders>
+              <w:top w:val="double" w:sz="4" w:space="0" w:color="auto"/>
+              <w:left w:val="nil"/>
+              <w:bottom w:val="double" w:sz="4" w:space="0" w:color="auto"/>
+              <w:right w:val="nil"/>
+            </w:tcBorders>
+          </w:tcPr>
+          <w:p>
+            <w:pPr>
+              <w:pStyle w:val="ListParagraph"/>
+              <w:numPr>
+                <w:ilvl w:val="0"/>
+                <w:numId w:val="8"/>
+              </w:numPr>
+              <w:jc w:val="left"/>
+              <w:rPr>
+                <w:lang w:val="en-US"/>
+              </w:rPr>
+            </w:pPr>
+            <w:r>
+              <w:rPr>
+                <w:lang w:val="en-US"/>
+              </w:rPr>
+              <w:t>Memorandum</w:t>
+            </w:r>
+          </w:p>
+          <w:p>
+            <w:pPr>
+              <w:pStyle w:val="ListParagraph"/>
+              <w:numPr>
+                <w:ilvl w:val="0"/>
+                <w:numId w:val="8"/>
+              </w:numPr>
+              <w:jc w:val="left"/>
+              <w:rPr>
+                <w:lang w:val="en-US"/>
+              </w:rPr>
+            </w:pPr>
+            <w:r>
+              <w:rPr>
+                <w:lang w:val="en-US"/>
+              </w:rPr>
+              <w:t>Report</w:t>
+            </w:r>
+          </w:p>
+        </w:tc>
+        <w:tc>
+          <w:tcPr>
+            <w:tcW w:w="2412" w:type="dxa"/>
+            <w:tcBorders>
+              <w:top w:val="double" w:sz="4" w:space="0" w:color="auto"/>
+              <w:left w:val="nil"/>
+              <w:bottom w:val="double" w:sz="4" w:space="0" w:color="auto"/>
+              <w:right w:val="double" w:sz="4" w:space="0" w:color="auto"/>
+            </w:tcBorders>
+          </w:tcPr>
+          <w:p>
+            <w:pPr>
+              <w:pStyle w:val="ListParagraph"/>
+              <w:numPr>
+                <w:ilvl w:val="0"/>
+                <w:numId w:val="8"/>
+              </w:numPr>
+              <w:jc w:val="left"/>
+              <w:rPr>
+                <w:lang w:val="en-US"/>
+              </w:rPr>
+            </w:pPr>
+            <w:r>
+              <w:rPr>
+                <w:lang w:val="en-US"/>
+              </w:rPr>
+              <w:t>Form</w:t>
+            </w:r>
+          </w:p>
+          <w:p>
+            <w:pPr>
+              <w:pStyle w:val="ListParagraph"/>
+              <w:numPr>
+                <w:ilvl w:val="0"/>
+                <w:numId w:val="8"/>
+              </w:numPr>
+              <w:tabs>
+                <w:tab w:val="center" w:pos="1597"/>
+                <w:tab w:val="left" w:pos="2137"/>
+              </w:tabs>
+              <w:jc w:val="left"/>
+              <w:rPr>
+                <w:lang w:val="en-US"/>
+              </w:rPr>
+            </w:pPr>
+            <w:r>
+              <w:rPr>
+                <w:lang w:val="en-US"/>
+              </w:rPr>
+              <w:t xml:space="preserve">Other: </w:t>
+            </w:r>
+            <w:r>
+              <w:rPr>
+                <w:u w:val="single"/>
+                <w:lang w:val="en-US"/>
+              </w:rPr>
+              <w:tab/>
+            </w:r>
+            <w:r>
+              <w:rPr>
+                <w:u w:val="single"/>
+                <w:lang w:val="en-US"/>
+              </w:rPr>
+              <w:tab/>
+            </w:r>
+          </w:p>
+        </w:tc>
+      </w:tr>
+      <w:tr>
+        <w:trPr>
+          <w:jc w:val="center"/>
+        </w:trPr>
+        <w:tc>
+          <w:tcPr>
+            <w:tcW w:w="10772" w:type="dxa"/>
+            <w:gridSpan w:val="11"/>
+            <w:tcBorders>
+              <w:top w:val="double" w:sz="4" w:space="0" w:color="auto"/>
+              <w:left w:val="double" w:sz="4" w:space="0" w:color="auto"/>
+              <w:bottom w:val="nil"/>
+              <w:right w:val="double" w:sz="4" w:space="0" w:color="auto"/>
+            </w:tcBorders>
+          </w:tcPr>
+          <w:p>
+            <w:pPr>
+              <w:jc w:val="left"/>
+              <w:rPr>
+                <w:i/>
+                <w:iCs/>
+                <w:lang w:val="en-US"/>
+              </w:rPr>
+            </w:pPr>
+            <w:r>
+              <w:rPr>
+                <w:b/>
+                <w:bCs/>
+                <w:lang w:val="en-US"/>
+              </w:rPr>
+              <w:t>Purpose(s) of the Document:</w:t>
+            </w:r>
+            <w:r>
+              <w:rPr>
+                <w:lang w:val="en-US"/>
+              </w:rPr>
+              <w:t xml:space="preserve"> </w:t>
+            </w:r>
+            <w:r>
+              <w:rPr>
+                <w:i/>
+                <w:iCs/>
+                <w:lang w:val="en-US"/>
+              </w:rPr>
+              <w:t>(select at least one)</w:t>
+            </w:r>
+          </w:p>
+        </w:tc>
+      </w:tr>
+      <w:tr>
+        <w:trPr>
+          <w:trHeight w:val="540"/>
+          <w:jc w:val="center"/>
+        </w:trPr>
+        <w:tc>
+          <w:tcPr>
+            <w:tcW w:w="2415" w:type="dxa"/>
+            <w:gridSpan w:val="2"/>
+            <w:tcBorders>
+              <w:top w:val="nil"/>
+              <w:left w:val="double" w:sz="4" w:space="0" w:color="auto"/>
+              <w:bottom w:val="nil"/>
+              <w:right w:val="nil"/>
+            </w:tcBorders>
+          </w:tcPr>
+          <w:p>
+            <w:pPr>
+              <w:pStyle w:val="ListParagraph"/>
+              <w:numPr>
+                <w:ilvl w:val="0"/>
+                <w:numId w:val="8"/>
+              </w:numPr>
+              <w:jc w:val="left"/>
+              <w:rPr>
+                <w:lang w:val="en-US"/>
+              </w:rPr>
+            </w:pPr>
+            <w:r>
+              <w:rPr>
+                <w:lang w:val="en-US"/>
+              </w:rPr>
+              <w:t>Statement of policy</w:t>
+            </w:r>
+          </w:p>
+          <w:p>
+            <w:pPr>
+              <w:pStyle w:val="ListParagraph"/>
+              <w:numPr>
+                <w:ilvl w:val="0"/>
+                <w:numId w:val="8"/>
+              </w:numPr>
+              <w:jc w:val="left"/>
+              <w:rPr>
+                <w:lang w:val="en-US"/>
+              </w:rPr>
+            </w:pPr>
+            <w:r>
+              <w:rPr>
+                <w:lang w:val="en-US"/>
+              </w:rPr>
+              <w:t>Lesson planning</w:t>
+            </w:r>
+          </w:p>
+          <w:p>
+            <w:pPr>
+              <w:pStyle w:val="ListParagraph"/>
+              <w:numPr>
+                <w:ilvl w:val="0"/>
+                <w:numId w:val="8"/>
+              </w:numPr>
+              <w:jc w:val="left"/>
+              <w:rPr>
+                <w:lang w:val="en-US"/>
+              </w:rPr>
+            </w:pPr>
+            <w:r>
+              <w:rPr>
+                <w:lang w:val="en-US"/>
+              </w:rPr>
+              <w:t>Reporting</w:t>
+            </w:r>
+          </w:p>
+        </w:tc>
+        <w:tc>
+          <w:tcPr>
+            <w:tcW w:w="1980" w:type="dxa"/>
+            <w:gridSpan w:val="3"/>
+            <w:tcBorders>
+              <w:top w:val="nil"/>
+              <w:left w:val="nil"/>
+              <w:bottom w:val="nil"/>
+              <w:right w:val="nil"/>
+            </w:tcBorders>
+          </w:tcPr>
+          <w:p>
+            <w:pPr>
+              <w:pStyle w:val="ListParagraph"/>
+              <w:numPr>
+                <w:ilvl w:val="0"/>
+                <w:numId w:val="8"/>
+              </w:numPr>
+              <w:jc w:val="left"/>
+              <w:rPr>
+                <w:lang w:val="en-US"/>
+              </w:rPr>
+            </w:pPr>
+            <w:r>
+              <w:rPr>
+                <w:lang w:val="en-US"/>
+              </w:rPr>
+              <w:t>Data gathering</w:t>
+            </w:r>
+          </w:p>
+          <w:p>
+            <w:pPr>
+              <w:pStyle w:val="ListParagraph"/>
+              <w:numPr>
+                <w:ilvl w:val="0"/>
+                <w:numId w:val="8"/>
+              </w:numPr>
+              <w:jc w:val="left"/>
+              <w:rPr>
+                <w:lang w:val="en-US"/>
+              </w:rPr>
+            </w:pPr>
+            <w:r>
+              <w:rPr>
+                <w:lang w:val="en-US"/>
+              </w:rPr>
+              <w:t>Grading</w:t>
+            </w:r>
+          </w:p>
+          <w:p>
+            <w:pPr>
+              <w:pStyle w:val="ListParagraph"/>
+              <w:numPr>
+                <w:ilvl w:val="0"/>
+                <w:numId w:val="8"/>
+              </w:numPr>
+              <w:jc w:val="left"/>
+              <w:rPr>
+                <w:lang w:val="en-US"/>
+              </w:rPr>
+            </w:pPr>
+            <w:r>
+              <w:rPr>
+                <w:lang w:val="en-US"/>
+              </w:rPr>
+              <w:t>Profiling</w:t>
+            </w:r>
+          </w:p>
+        </w:tc>
+        <w:tc>
+          <w:tcPr>
+            <w:tcW w:w="6377" w:type="dxa"/>
+            <w:gridSpan w:val="6"/>
+            <w:tcBorders>
+              <w:top w:val="nil"/>
+              <w:left w:val="nil"/>
+              <w:right w:val="double" w:sz="4" w:space="0" w:color="auto"/>
+            </w:tcBorders>
+          </w:tcPr>
+          <w:p>
+            <w:pPr>
+              <w:pStyle w:val="ListParagraph"/>
+              <w:numPr>
+                <w:ilvl w:val="0"/>
+                <w:numId w:val="8"/>
+              </w:numPr>
+              <w:tabs>
+                <w:tab w:val="left" w:pos="613"/>
+                <w:tab w:val="left" w:pos="6102"/>
+              </w:tabs>
+              <w:jc w:val="left"/>
+              <w:rPr>
+                <w:lang w:val="en-US"/>
+              </w:rPr>
+            </w:pPr>
+            <w:r>
+              <w:rPr>
+                <w:lang w:val="en-US"/>
+              </w:rPr>
+              <w:t xml:space="preserve">Others </w:t>
+            </w:r>
+            <w:r>
+              <w:rPr>
+                <w:i/>
+                <w:iCs/>
+                <w:lang w:val="en-US"/>
+              </w:rPr>
+              <w:t>(</w:t>
+            </w:r>
+            <w:r>
+              <w:rPr>
+                <w:i/>
+                <w:iCs/>
+                <w:lang w:val="en-US"/>
+              </w:rPr>
+              <w:t>p</w:t>
+            </w:r>
+            <w:r>
+              <w:rPr>
+                <w:i/>
+                <w:iCs/>
+                <w:lang w:val="en-US"/>
+              </w:rPr>
+              <w:t>lease specify)</w:t>
+            </w:r>
+            <w:r>
+              <w:rPr>
+                <w:lang w:val="en-US"/>
+              </w:rPr>
+              <w:t>:</w:t>
+            </w:r>
+            <w:r>
+              <w:rPr>
+                <w:lang w:val="en-US"/>
+              </w:rPr>
+              <w:br/>
+            </w:r>
+            <w:r>
+              <w:rPr>
+                <w:u w:val="single"/>
+                <w:lang w:val="en-US"/>
+              </w:rPr>
+              <w:tab/>
+            </w:r>
+            <w:r>
+              <w:rPr>
+                <w:u w:val="single"/>
+                <w:lang w:val="en-US"/>
+              </w:rPr>
+              <w:tab/>
+            </w:r>
+            <w:r>
+              <w:rPr>
+                <w:u w:val="single"/>
+                <w:lang w:val="en-US"/>
+              </w:rPr>
+              <w:br/>
+            </w:r>
+            <w:r>
+              <w:rPr>
+                <w:u w:val="single"/>
+                <w:lang w:val="en-US"/>
+              </w:rPr>
+              <w:tab/>
+            </w:r>
+            <w:r>
+              <w:rPr>
+                <w:u w:val="single"/>
+                <w:lang w:val="en-US"/>
+              </w:rPr>
+              <w:tab/>
+            </w:r>
+          </w:p>
+        </w:tc>
+      </w:tr>
+      <w:tr>
+        <w:trPr>
+          <w:trHeight w:val="1286"/>
+          <w:jc w:val="center"/>
+        </w:trPr>
+        <w:tc>
+          <w:tcPr>
+            <w:tcW w:w="10772" w:type="dxa"/>
+            <w:gridSpan w:val="11"/>
+            <w:tcBorders>
+              <w:left w:val="double" w:sz="4" w:space="0" w:color="auto"/>
+              <w:bottom w:val="double" w:sz="4" w:space="0" w:color="auto"/>
+              <w:right w:val="double" w:sz="4" w:space="0" w:color="auto"/>
+            </w:tcBorders>
+          </w:tcPr>
+          <w:p>
+            <w:pPr>
+              <w:jc w:val="left"/>
+              <w:rPr>
+                <w:i/>
+                <w:iCs/>
+                <w:lang w:val="en-US"/>
+              </w:rPr>
+            </w:pPr>
+            <w:r>
+              <w:rPr>
+                <w:b/>
+                <w:bCs/>
+                <w:lang w:val="en-US"/>
+              </w:rPr>
+              <w:t>Content Summary:</w:t>
+            </w:r>
+            <w:r>
+              <w:rPr>
+                <w:lang w:val="en-US"/>
+              </w:rPr>
+              <w:t xml:space="preserve"> </w:t>
+            </w:r>
+            <w:r>
+              <w:rPr>
+                <w:i/>
+                <w:iCs/>
+                <w:lang w:val="en-US"/>
+              </w:rPr>
+              <w:t>(describe the document’s contents concisely.)</w:t>
+            </w:r>
+          </w:p>
+        </w:tc>
+      </w:tr>
+      <w:tr>
+        <w:trPr>
+          <w:jc w:val="center"/>
+        </w:trPr>
+        <w:tc>
+          <w:tcPr>
+            <w:tcW w:w="10772" w:type="dxa"/>
+            <w:gridSpan w:val="11"/>
+            <w:tcBorders>
+              <w:top w:val="double" w:sz="4" w:space="0" w:color="auto"/>
+              <w:left w:val="double" w:sz="4" w:space="0" w:color="auto"/>
+              <w:bottom w:val="single" w:sz="4" w:space="0" w:color="000000" w:themeColor="text1"/>
+              <w:right w:val="double" w:sz="4" w:space="0" w:color="auto"/>
+            </w:tcBorders>
+          </w:tcPr>
+          <w:p>
+            <w:pPr>
+              <w:jc w:val="left"/>
+              <w:rPr>
+                <w:i/>
+                <w:iCs/>
+                <w:lang w:val="en-US"/>
+              </w:rPr>
+            </w:pPr>
+            <w:r>
+              <w:rPr>
+                <w:b/>
+                <w:caps/>
+                <w:lang w:val="en-US"/>
+              </w:rPr>
+              <w:t>Form Characteristics</w:t>
+            </w:r>
+            <w:r>
+              <w:rPr>
+                <w:lang w:val="en-US"/>
+              </w:rPr>
+              <w:t xml:space="preserve"> </w:t>
+            </w:r>
+            <w:r>
+              <w:rPr>
+                <w:i/>
+                <w:iCs/>
+                <w:lang w:val="en-US"/>
+              </w:rPr>
+              <w:t>(for forms only)</w:t>
+            </w:r>
+          </w:p>
+        </w:tc>
+      </w:tr>
+      <w:tr>
+        <w:trPr>
+          <w:jc w:val="center"/>
+        </w:trPr>
+        <w:tc>
+          <w:tcPr>
+            <w:tcW w:w="10772" w:type="dxa"/>
+            <w:gridSpan w:val="11"/>
+            <w:tcBorders>
+              <w:left w:val="double" w:sz="4" w:space="0" w:color="auto"/>
+              <w:bottom w:val="nil"/>
+              <w:right w:val="double" w:sz="4" w:space="0" w:color="auto"/>
+            </w:tcBorders>
+          </w:tcPr>
+          <w:p>
+            <w:pPr>
+              <w:jc w:val="left"/>
+              <w:rPr>
+                <w:i/>
+                <w:iCs/>
+                <w:lang w:val="en-US"/>
+              </w:rPr>
+            </w:pPr>
+            <w:r>
+              <w:rPr>
+                <w:b/>
+                <w:bCs/>
+                <w:lang w:val="en-US"/>
+              </w:rPr>
+              <w:t>Structure:</w:t>
+            </w:r>
+            <w:r>
+              <w:rPr>
+                <w:lang w:val="en-US"/>
+              </w:rPr>
+              <w:t xml:space="preserve"> </w:t>
+            </w:r>
+            <w:r>
+              <w:rPr>
+                <w:i/>
+                <w:iCs/>
+                <w:lang w:val="en-US"/>
+              </w:rPr>
+              <w:t>(select at least one)</w:t>
+            </w:r>
+          </w:p>
+        </w:tc>
+      </w:tr>
+      <w:tr>
+        <w:trPr>
+          <w:jc w:val="center"/>
+        </w:trPr>
+        <w:tc>
+          <w:tcPr>
+            <w:tcW w:w="2854" w:type="dxa"/>
+            <w:gridSpan w:val="3"/>
+            <w:tcBorders>
+              <w:top w:val="nil"/>
+              <w:left w:val="double" w:sz="4" w:space="0" w:color="auto"/>
+              <w:bottom w:val="single" w:sz="4" w:space="0" w:color="000000" w:themeColor="text1"/>
+              <w:right w:val="nil"/>
+            </w:tcBorders>
+          </w:tcPr>
+          <w:p>
+            <w:pPr>
+              <w:pStyle w:val="ListParagraph"/>
+              <w:numPr>
+                <w:ilvl w:val="0"/>
+                <w:numId w:val="8"/>
+              </w:numPr>
+              <w:jc w:val="left"/>
+              <w:rPr>
+                <w:lang w:val="en-US"/>
+              </w:rPr>
+            </w:pPr>
+            <w:r>
+              <w:rPr>
+                <w:lang w:val="en-US"/>
+              </w:rPr>
+              <w:t>Narrative/Prose</w:t>
+            </w:r>
+          </w:p>
+          <w:p>
+            <w:pPr>
+              <w:pStyle w:val="ListParagraph"/>
+              <w:numPr>
+                <w:ilvl w:val="0"/>
+                <w:numId w:val="8"/>
+              </w:numPr>
+              <w:jc w:val="left"/>
+              <w:rPr>
+                <w:lang w:val="en-US"/>
+              </w:rPr>
+            </w:pPr>
+            <w:r>
+              <w:rPr>
+                <w:lang w:val="en-US"/>
+              </w:rPr>
+              <w:t>List</w:t>
+            </w:r>
+          </w:p>
+          <w:p>
+            <w:pPr>
+              <w:pStyle w:val="ListParagraph"/>
+              <w:numPr>
+                <w:ilvl w:val="0"/>
+                <w:numId w:val="8"/>
+              </w:numPr>
+              <w:jc w:val="left"/>
+              <w:rPr>
+                <w:lang w:val="en-US"/>
+              </w:rPr>
+            </w:pPr>
+            <w:r>
+              <w:rPr>
+                <w:lang w:val="en-US"/>
+              </w:rPr>
+              <w:t>Outline</w:t>
+            </w:r>
+          </w:p>
+          <w:p>
+            <w:pPr>
+              <w:pStyle w:val="ListParagraph"/>
+              <w:numPr>
+                <w:ilvl w:val="0"/>
+                <w:numId w:val="8"/>
+              </w:numPr>
+              <w:jc w:val="left"/>
+              <w:rPr>
+                <w:lang w:val="en-US"/>
+              </w:rPr>
+            </w:pPr>
+            <w:r>
+              <w:rPr>
+                <w:lang w:val="en-US"/>
+              </w:rPr>
+              <w:t>Table/Matrix</w:t>
+            </w:r>
+          </w:p>
+        </w:tc>
+        <w:tc>
+          <w:tcPr>
+            <w:tcW w:w="7918" w:type="dxa"/>
+            <w:gridSpan w:val="8"/>
+            <w:tcBorders>
+              <w:top w:val="nil"/>
+              <w:left w:val="nil"/>
+              <w:bottom w:val="single" w:sz="4" w:space="0" w:color="000000" w:themeColor="text1"/>
+              <w:right w:val="double" w:sz="4" w:space="0" w:color="auto"/>
+            </w:tcBorders>
+          </w:tcPr>
+          <w:p>
+            <w:pPr>
+              <w:pStyle w:val="ListParagraph"/>
+              <w:numPr>
+                <w:ilvl w:val="0"/>
+                <w:numId w:val="8"/>
+              </w:numPr>
+              <w:tabs>
+                <w:tab w:val="left" w:pos="613"/>
+                <w:tab w:val="left" w:pos="7633"/>
+              </w:tabs>
+              <w:jc w:val="left"/>
+              <w:rPr>
+                <w:lang w:val="en-US"/>
+              </w:rPr>
+            </w:pPr>
+            <w:r>
+              <w:rPr>
+                <w:lang w:val="en-US"/>
+              </w:rPr>
+              <w:t xml:space="preserve">Others </w:t>
+            </w:r>
+            <w:r>
+              <w:rPr>
+                <w:i/>
+                <w:iCs/>
+                <w:lang w:val="en-US"/>
+              </w:rPr>
+              <w:t>(p</w:t>
+            </w:r>
+            <w:r>
+              <w:rPr>
+                <w:i/>
+                <w:iCs/>
+                <w:lang w:val="en-US"/>
+              </w:rPr>
+              <w:t>lease specify)</w:t>
+            </w:r>
+            <w:r>
+              <w:rPr>
+                <w:lang w:val="en-US"/>
+              </w:rPr>
+              <w:t>:</w:t>
+            </w:r>
+            <w:r>
+              <w:rPr>
+                <w:lang w:val="en-US"/>
+              </w:rPr>
+              <w:br/>
+            </w:r>
+            <w:r>
+              <w:rPr>
+                <w:u w:val="single"/>
+                <w:lang w:val="en-US"/>
+              </w:rPr>
+              <w:tab/>
+            </w:r>
+            <w:r>
+              <w:rPr>
+                <w:u w:val="single"/>
+                <w:lang w:val="en-US"/>
+              </w:rPr>
+              <w:tab/>
+            </w:r>
+            <w:r>
+              <w:rPr>
+                <w:u w:val="single"/>
+                <w:lang w:val="en-US"/>
+              </w:rPr>
+              <w:br/>
+            </w:r>
+            <w:r>
+              <w:rPr>
+                <w:u w:val="single"/>
+                <w:lang w:val="en-US"/>
+              </w:rPr>
+              <w:tab/>
+            </w:r>
+            <w:r>
+              <w:rPr>
+                <w:u w:val="single"/>
+                <w:lang w:val="en-US"/>
+              </w:rPr>
+              <w:tab/>
+            </w:r>
+            <w:r>
+              <w:rPr>
+                <w:u w:val="single"/>
+                <w:lang w:val="en-US"/>
+              </w:rPr>
+              <w:br/>
+            </w:r>
+            <w:r>
+              <w:rPr>
+                <w:u w:val="single"/>
+                <w:lang w:val="en-US"/>
+              </w:rPr>
+              <w:tab/>
+            </w:r>
+            <w:r>
+              <w:rPr>
+                <w:u w:val="single"/>
+                <w:lang w:val="en-US"/>
+              </w:rPr>
+              <w:tab/>
+            </w:r>
+          </w:p>
+        </w:tc>
+      </w:tr>
+      <w:tr>
+        <w:trPr>
+          <w:jc w:val="center"/>
+        </w:trPr>
+        <w:tc>
+          <w:tcPr>
+            <w:tcW w:w="10772" w:type="dxa"/>
+            <w:gridSpan w:val="11"/>
+            <w:tcBorders>
+              <w:left w:val="double" w:sz="4" w:space="0" w:color="auto"/>
+              <w:bottom w:val="nil"/>
+              <w:right w:val="double" w:sz="4" w:space="0" w:color="auto"/>
+            </w:tcBorders>
+          </w:tcPr>
+          <w:p>
+            <w:pPr>
+              <w:jc w:val="left"/>
+              <w:rPr>
+                <w:lang w:val="en-US"/>
+              </w:rPr>
+            </w:pPr>
+            <w:r>
+              <w:rPr>
+                <w:b/>
+                <w:bCs/>
+                <w:lang w:val="en-US"/>
+              </w:rPr>
+              <w:t>Kinds of Information Contained:</w:t>
+            </w:r>
+            <w:r>
+              <w:rPr>
+                <w:lang w:val="en-US"/>
+              </w:rPr>
+              <w:t xml:space="preserve"> </w:t>
+            </w:r>
+            <w:r>
+              <w:rPr>
+                <w:i/>
+                <w:iCs/>
+                <w:lang w:val="en-US"/>
+              </w:rPr>
+              <w:t>(select at least one)</w:t>
+            </w:r>
+          </w:p>
+        </w:tc>
+      </w:tr>
+      <w:tr>
+        <w:trPr>
+          <w:jc w:val="center"/>
+        </w:trPr>
+        <w:tc>
+          <w:tcPr>
+            <w:tcW w:w="3577" w:type="dxa"/>
+            <w:gridSpan w:val="4"/>
+            <w:tcBorders>
+              <w:top w:val="nil"/>
+              <w:left w:val="double" w:sz="4" w:space="0" w:color="auto"/>
+              <w:right w:val="nil"/>
+            </w:tcBorders>
+          </w:tcPr>
+          <w:p>
+            <w:pPr>
+              <w:pStyle w:val="ListParagraph"/>
+              <w:numPr>
+                <w:ilvl w:val="0"/>
+                <w:numId w:val="8"/>
+              </w:numPr>
+              <w:jc w:val="left"/>
+              <w:rPr>
+                <w:lang w:val="en-US"/>
+              </w:rPr>
+            </w:pPr>
+            <w:r>
+              <w:rPr>
+                <w:lang w:val="en-US"/>
+              </w:rPr>
+              <w:t>Personal data</w:t>
+            </w:r>
+          </w:p>
+          <w:p>
+            <w:pPr>
+              <w:pStyle w:val="ListParagraph"/>
+              <w:numPr>
+                <w:ilvl w:val="0"/>
+                <w:numId w:val="8"/>
+              </w:numPr>
+              <w:jc w:val="left"/>
+              <w:rPr>
+                <w:lang w:val="en-US"/>
+              </w:rPr>
+            </w:pPr>
+            <w:r>
+              <w:rPr>
+                <w:lang w:val="en-US"/>
+              </w:rPr>
+              <w:t>Scores</w:t>
+            </w:r>
+          </w:p>
+          <w:p>
+            <w:pPr>
+              <w:pStyle w:val="ListParagraph"/>
+              <w:numPr>
+                <w:ilvl w:val="0"/>
+                <w:numId w:val="8"/>
+              </w:numPr>
+              <w:jc w:val="left"/>
+              <w:rPr>
+                <w:lang w:val="en-US"/>
+              </w:rPr>
+            </w:pPr>
+            <w:r>
+              <w:rPr>
+                <w:lang w:val="en-US"/>
+              </w:rPr>
+              <w:t>Statistics</w:t>
+            </w:r>
+          </w:p>
+          <w:p>
+            <w:pPr>
+              <w:pStyle w:val="ListParagraph"/>
+              <w:numPr>
+                <w:ilvl w:val="0"/>
+                <w:numId w:val="8"/>
+              </w:numPr>
+              <w:jc w:val="left"/>
+              <w:rPr>
+                <w:lang w:val="en-US"/>
+              </w:rPr>
+            </w:pPr>
+            <w:r>
+              <w:rPr>
+                <w:lang w:val="en-US"/>
+              </w:rPr>
+              <w:t>Narratives of activities/events</w:t>
+            </w:r>
+          </w:p>
+        </w:tc>
+        <w:tc>
+          <w:tcPr>
+            <w:tcW w:w="7195" w:type="dxa"/>
+            <w:gridSpan w:val="7"/>
+            <w:tcBorders>
+              <w:top w:val="nil"/>
+              <w:left w:val="nil"/>
+              <w:right w:val="double" w:sz="4" w:space="0" w:color="auto"/>
+            </w:tcBorders>
+          </w:tcPr>
+          <w:p>
+            <w:pPr>
+              <w:pStyle w:val="ListParagraph"/>
+              <w:numPr>
+                <w:ilvl w:val="0"/>
+                <w:numId w:val="8"/>
+              </w:numPr>
+              <w:tabs>
+                <w:tab w:val="left" w:pos="611"/>
+                <w:tab w:val="left" w:pos="6911"/>
+              </w:tabs>
+              <w:jc w:val="left"/>
+              <w:rPr>
+                <w:lang w:val="en-US"/>
+              </w:rPr>
+            </w:pPr>
+            <w:r>
+              <w:rPr>
+                <w:lang w:val="en-US"/>
+              </w:rPr>
+              <w:t xml:space="preserve">Others </w:t>
+            </w:r>
+            <w:r>
+              <w:rPr>
+                <w:i/>
+                <w:iCs/>
+                <w:lang w:val="en-US"/>
+              </w:rPr>
+              <w:t>(p</w:t>
+            </w:r>
+            <w:r>
+              <w:rPr>
+                <w:i/>
+                <w:iCs/>
+                <w:lang w:val="en-US"/>
+              </w:rPr>
+              <w:t>lease specify)</w:t>
+            </w:r>
+            <w:r>
+              <w:rPr>
+                <w:lang w:val="en-US"/>
+              </w:rPr>
+              <w:t>:</w:t>
+            </w:r>
+            <w:r>
+              <w:rPr>
+                <w:lang w:val="en-US"/>
+              </w:rPr>
+              <w:br/>
+            </w:r>
+            <w:r>
+              <w:rPr>
+                <w:u w:val="single"/>
+                <w:lang w:val="en-US"/>
+              </w:rPr>
+              <w:tab/>
+            </w:r>
+            <w:r>
+              <w:rPr>
+                <w:u w:val="single"/>
+                <w:lang w:val="en-US"/>
+              </w:rPr>
+              <w:tab/>
+            </w:r>
+            <w:r>
+              <w:rPr>
+                <w:u w:val="single"/>
+                <w:lang w:val="en-US"/>
+              </w:rPr>
+              <w:br/>
+            </w:r>
+            <w:r>
+              <w:rPr>
+                <w:u w:val="single"/>
+                <w:lang w:val="en-US"/>
+              </w:rPr>
+              <w:tab/>
+            </w:r>
+            <w:r>
+              <w:rPr>
+                <w:u w:val="single"/>
+                <w:lang w:val="en-US"/>
+              </w:rPr>
+              <w:tab/>
+            </w:r>
+            <w:r>
+              <w:rPr>
+                <w:u w:val="single"/>
+                <w:lang w:val="en-US"/>
+              </w:rPr>
+              <w:br/>
+            </w:r>
+            <w:r>
+              <w:rPr>
+                <w:u w:val="single"/>
+                <w:lang w:val="en-US"/>
+              </w:rPr>
+              <w:tab/>
+            </w:r>
+            <w:r>
+              <w:rPr>
+                <w:u w:val="single"/>
+                <w:lang w:val="en-US"/>
+              </w:rPr>
+              <w:tab/>
+            </w:r>
+          </w:p>
+        </w:tc>
+      </w:tr>
+      <w:tr>
+        <w:trPr>
+          <w:trHeight w:val="1574"/>
+          <w:jc w:val="center"/>
+        </w:trPr>
+        <w:tc>
+          <w:tcPr>
+            <w:tcW w:w="5379" w:type="dxa"/>
+            <w:gridSpan w:val="8"/>
+            <w:tcBorders>
+              <w:left w:val="double" w:sz="4" w:space="0" w:color="auto"/>
+              <w:bottom w:val="double" w:sz="4" w:space="0" w:color="auto"/>
+            </w:tcBorders>
+          </w:tcPr>
+          <w:p>
+            <w:pPr>
+              <w:jc w:val="left"/>
+              <w:rPr>
+                <w:lang w:val="en-US"/>
+              </w:rPr>
+            </w:pPr>
+            <w:r>
+              <w:rPr>
+                <w:b/>
+                <w:bCs/>
+                <w:lang w:val="en-US"/>
+              </w:rPr>
+              <w:t>Manner of Accomplishment/Submission:</w:t>
+            </w:r>
+            <w:r>
+              <w:rPr>
+                <w:lang w:val="en-US"/>
+              </w:rPr>
+              <w:t xml:space="preserve"> </w:t>
+            </w:r>
+            <w:r>
+              <w:rPr>
+                <w:i/>
+                <w:iCs/>
+                <w:lang w:val="en-US"/>
+              </w:rPr>
+              <w:t>(describe)</w:t>
+            </w:r>
+          </w:p>
+        </w:tc>
+        <w:tc>
+          <w:tcPr>
+            <w:tcW w:w="5393" w:type="dxa"/>
+            <w:gridSpan w:val="3"/>
+            <w:tcBorders>
+              <w:bottom w:val="double" w:sz="4" w:space="0" w:color="auto"/>
+              <w:right w:val="double" w:sz="4" w:space="0" w:color="auto"/>
+            </w:tcBorders>
+          </w:tcPr>
+          <w:p>
+            <w:pPr>
+              <w:jc w:val="left"/>
+              <w:rPr>
+                <w:i/>
+                <w:iCs/>
+                <w:lang w:val="en-US"/>
+              </w:rPr>
+            </w:pPr>
+            <w:r>
+              <w:rPr>
+                <w:b/>
+                <w:bCs/>
+                <w:lang w:val="en-US"/>
+              </w:rPr>
+              <w:t>Points of Interest:</w:t>
+            </w:r>
+            <w:r>
+              <w:rPr>
+                <w:lang w:val="en-US"/>
+              </w:rPr>
+              <w:t xml:space="preserve"> </w:t>
+            </w:r>
+            <w:r>
+              <w:rPr>
+                <w:i/>
+                <w:iCs/>
+                <w:lang w:val="en-US"/>
+              </w:rPr>
+              <w:t>(list/describe</w:t>
+            </w:r>
+            <w:r>
+              <w:rPr>
+                <w:i/>
+                <w:iCs/>
+                <w:lang w:val="en-US"/>
+              </w:rPr>
+              <w:t>/comment</w:t>
+            </w:r>
+            <w:r>
+              <w:rPr>
+                <w:i/>
+                <w:iCs/>
+                <w:lang w:val="en-US"/>
+              </w:rPr>
+              <w:t xml:space="preserve"> as many as you can)</w:t>
+            </w:r>
+          </w:p>
+        </w:tc>
+      </w:tr>
+      <w:tr>
+        <w:trPr>
+          <w:jc w:val="center"/>
+        </w:trPr>
+        <w:tc>
+          <w:tcPr>
+            <w:tcW w:w="2235" w:type="dxa"/>
+            <w:tcBorders>
+              <w:top w:val="double" w:sz="4" w:space="0" w:color="auto"/>
+              <w:left w:val="double" w:sz="4" w:space="0" w:color="auto"/>
+              <w:bottom w:val="double" w:sz="4" w:space="0" w:color="auto"/>
+              <w:right w:val="nil"/>
+            </w:tcBorders>
+          </w:tcPr>
+          <w:p>
+            <w:pPr>
+              <w:jc w:val="left"/>
+              <w:rPr>
+                <w:b/>
+                <w:bCs/>
+                <w:lang w:val="en-US"/>
+              </w:rPr>
+            </w:pPr>
+            <w:r>
+              <w:rPr>
+                <w:b/>
+                <w:bCs/>
+                <w:lang w:val="en-US"/>
+              </w:rPr>
+              <w:t>Data Format:</w:t>
+            </w:r>
+          </w:p>
+        </w:tc>
+        <w:tc>
+          <w:tcPr>
+            <w:tcW w:w="2700" w:type="dxa"/>
+            <w:gridSpan w:val="6"/>
+            <w:tcBorders>
+              <w:top w:val="double" w:sz="4" w:space="0" w:color="auto"/>
+              <w:left w:val="nil"/>
+              <w:bottom w:val="double" w:sz="4" w:space="0" w:color="auto"/>
+              <w:right w:val="nil"/>
+            </w:tcBorders>
+          </w:tcPr>
+          <w:p>
+            <w:pPr>
+              <w:pStyle w:val="ListParagraph"/>
+              <w:numPr>
+                <w:ilvl w:val="0"/>
+                <w:numId w:val="8"/>
+              </w:numPr>
+              <w:jc w:val="left"/>
+              <w:rPr>
+                <w:lang w:val="en-US"/>
+              </w:rPr>
+            </w:pPr>
+            <w:r>
+              <w:rPr>
+                <w:lang w:val="en-US"/>
+              </w:rPr>
+              <w:t>Paper-based</w:t>
+            </w:r>
+          </w:p>
+        </w:tc>
+        <w:tc>
+          <w:tcPr>
+            <w:tcW w:w="5837" w:type="dxa"/>
+            <w:gridSpan w:val="4"/>
+            <w:tcBorders>
+              <w:top w:val="double" w:sz="4" w:space="0" w:color="auto"/>
+              <w:left w:val="nil"/>
+              <w:bottom w:val="double" w:sz="4" w:space="0" w:color="auto"/>
+              <w:right w:val="double" w:sz="4" w:space="0" w:color="auto"/>
+            </w:tcBorders>
+          </w:tcPr>
+          <w:p>
+            <w:pPr>
+              <w:pStyle w:val="ListParagraph"/>
+              <w:numPr>
+                <w:ilvl w:val="0"/>
+                <w:numId w:val="8"/>
+              </w:numPr>
+              <w:jc w:val="left"/>
+              <w:rPr>
+                <w:lang w:val="en-US"/>
+              </w:rPr>
+            </w:pPr>
+            <w:r>
+              <w:rPr>
+                <w:lang w:val="en-US"/>
+              </w:rPr>
+              <w:t>Electronic</w:t>
+            </w:r>
+          </w:p>
+        </w:tc>
+      </w:tr>
+    </w:tbl>
+    <w:p>
+      <w:pPr>
+        <w:pStyle w:val="Heading1"/>
+        <w:pageBreakBefore w:val="0"/>
+        <w:spacing w:before="1240"/>
+      </w:pPr>
+      <w:r>
+        <w:lastRenderedPageBreak/>
+        <w:t xml:space="preserve">Information </w:t>
+      </w:r>
+      <w:r>
+        <w:rPr>
+          <w:lang w:val="en-US"/>
+        </w:rPr>
+        <w:t>System</w:t>
+      </w:r>
+      <w:r>
+        <w:t xml:space="preserve"> Analysis Guide</w:t>
+      </w:r>
+    </w:p>
+    <w:tbl>
+      <w:tblPr>
+        <w:tblStyle w:val="TableGrid"/>
+        <w:tblW w:w="0" w:type="auto"/>
+        <w:tblLook w:val="04A0" w:firstRow="1" w:lastRow="0" w:firstColumn="1" w:lastColumn="0" w:noHBand="0" w:noVBand="1"/>
+      </w:tblPr>
+      <w:tblGrid>
+        <w:gridCol w:w="2698"/>
+        <w:gridCol w:w="2698"/>
+        <w:gridCol w:w="2698"/>
+        <w:gridCol w:w="2698"/>
+      </w:tblGrid>
+      <w:tr>
+        <w:tc>
+          <w:tcPr>
+            <w:tcW w:w="2698" w:type="dxa"/>
+          </w:tcPr>
+          <w:p>
+            <w:r>
+              <w:t>System Name</w:t>
+            </w:r>
+          </w:p>
+        </w:tc>
+        <w:tc>
+          <w:tcPr>
+            <w:tcW w:w="2698" w:type="dxa"/>
+          </w:tcPr>
+          <w:p/>
+        </w:tc>
+        <w:tc>
+          <w:tcPr>
+            <w:tcW w:w="2698" w:type="dxa"/>
+          </w:tcPr>
+          <w:p>
+            <w:r>
+              <w:t>System Type</w:t>
+            </w:r>
+          </w:p>
+        </w:tc>
+        <w:tc>
+          <w:tcPr>
+            <w:tcW w:w="2698" w:type="dxa"/>
+          </w:tcPr>
+          <w:p/>
+        </w:tc>
+      </w:tr>
+      <w:tr>
+        <w:tc>
+          <w:tcPr>
+            <w:tcW w:w="2698" w:type="dxa"/>
+          </w:tcPr>
+          <w:p>
+            <w:r>
+              <w:t>Purpose/Functions</w:t>
+            </w:r>
+          </w:p>
+        </w:tc>
+        <w:tc>
+          <w:tcPr>
+            <w:tcW w:w="2698" w:type="dxa"/>
+          </w:tcPr>
+          <w:p/>
+        </w:tc>
+        <w:tc>
+          <w:tcPr>
+            <w:tcW w:w="2698" w:type="dxa"/>
+          </w:tcPr>
+          <w:p/>
+        </w:tc>
+        <w:tc>
+          <w:tcPr>
+            <w:tcW w:w="2698" w:type="dxa"/>
+          </w:tcPr>
+          <w:p/>
+        </w:tc>
+      </w:tr>
+      <w:tr>
+        <w:tc>
+          <w:tcPr>
+            <w:tcW w:w="2698" w:type="dxa"/>
+          </w:tcPr>
+          <w:p>
+            <w:r>
+              <w:t xml:space="preserve">Kinds of Information </w:t>
+            </w:r>
+            <w:bookmarkStart w:id="0" w:name="_GoBack"/>
+            <w:bookmarkEnd w:id="0"/>
+          </w:p>
+        </w:tc>
+        <w:tc>
+          <w:tcPr>
+            <w:tcW w:w="2698" w:type="dxa"/>
+          </w:tcPr>
+          <w:p/>
+        </w:tc>
+        <w:tc>
+          <w:tcPr>
+            <w:tcW w:w="2698" w:type="dxa"/>
+          </w:tcPr>
+          <w:p/>
+        </w:tc>
+        <w:tc>
+          <w:tcPr>
+            <w:tcW w:w="2698" w:type="dxa"/>
+          </w:tcPr>
+          <w:p/>
+        </w:tc>
+      </w:tr>
+      <w:tr>
+        <w:tc>
+          <w:tcPr>
+            <w:tcW w:w="2698" w:type="dxa"/>
+          </w:tcPr>
+          <w:p/>
+        </w:tc>
+        <w:tc>
+          <w:tcPr>
+            <w:tcW w:w="2698" w:type="dxa"/>
+          </w:tcPr>
+          <w:p/>
+        </w:tc>
+        <w:tc>
+          <w:tcPr>
+            <w:tcW w:w="2698" w:type="dxa"/>
+          </w:tcPr>
+          <w:p/>
+        </w:tc>
+        <w:tc>
+          <w:tcPr>
+            <w:tcW w:w="2698" w:type="dxa"/>
+          </w:tcPr>
+          <w:p/>
+        </w:tc>
+      </w:tr>
+    </w:tbl>
+    <w:p/>
+    <w:p>
+      <w:pPr>
+        <w:pStyle w:val="Heading2"/>
+      </w:pPr>
+      <w:r>
+        <w:t>System Name</w:t>
+      </w:r>
+    </w:p>
+    <w:p>
+      <w:pPr>
+        <w:pStyle w:val="Heading2"/>
+      </w:pPr>
+      <w:r>
+        <w:t>System Type</w:t>
+      </w:r>
+    </w:p>
+    <w:p>
+      <w:pPr>
+        <w:pStyle w:val="Heading2"/>
+      </w:pPr>
+      <w:r>
+        <w:t>System Purpose and Functions</w:t>
+      </w:r>
+    </w:p>
+    <w:p>
+      <w:pPr>
+        <w:pStyle w:val="Heading2"/>
+      </w:pPr>
+      <w:r>
+        <w:t>Kinds of Information Handled</w:t>
+      </w:r>
+    </w:p>
+    <w:p>
+      <w:pPr>
+        <w:pStyle w:val="Heading2"/>
+      </w:pPr>
+      <w:r>
+        <w:t>User Privileges/Levels of Access</w:t>
+      </w:r>
+    </w:p>
+    <w:p>
+      <w:pPr>
+        <w:pStyle w:val="Heading2"/>
+      </w:pPr>
+      <w:r>
+        <w:t xml:space="preserve">Available Interfaces </w:t>
+      </w:r>
+    </w:p>
     <w:sectPr>
-      <w:pgSz w:w="12240" w:h="15840"/>
-      <w:pgMar w:top="1440" w:right="1440" w:bottom="1440" w:left="1440" w:header="708" w:footer="708" w:gutter="0"/>
+      <w:pgSz w:w="12242" w:h="18722" w:code="10000"/>
+      <w:pgMar w:top="720" w:right="720" w:bottom="720" w:left="720" w:header="706" w:footer="706" w:gutter="0"/>
       <w:cols w:space="708"/>
       <w:docGrid w:linePitch="360"/>
     </w:sectPr>
@@ -779,6 +3761,119 @@
     </w:lvl>
   </w:abstractNum>
   <w:abstractNum w:abstractNumId="2" w15:restartNumberingAfterBreak="0">
+    <w:nsid w:val="0FAC5D4D"/>
+    <w:multiLevelType w:val="hybridMultilevel"/>
+    <w:tmpl w:val="23A26208"/>
+    <w:lvl w:ilvl="0" w:tplc="772A27E6">
+      <w:start w:val="1"/>
+      <w:numFmt w:val="bullet"/>
+      <w:lvlText w:val="□"/>
+      <w:lvlJc w:val="left"/>
+      <w:pPr>
+        <w:ind w:left="432" w:hanging="288"/>
+      </w:pPr>
+      <w:rPr>
+        <w:rFonts w:ascii="Courier New" w:hAnsi="Courier New" w:hint="default"/>
+      </w:rPr>
+    </w:lvl>
+    <w:lvl w:ilvl="1" w:tplc="34090003" w:tentative="1">
+      <w:start w:val="1"/>
+      <w:numFmt w:val="bullet"/>
+      <w:lvlText w:val="o"/>
+      <w:lvlJc w:val="left"/>
+      <w:pPr>
+        <w:ind w:left="1440" w:hanging="360"/>
+      </w:pPr>
+      <w:rPr>
+        <w:rFonts w:ascii="Courier New" w:hAnsi="Courier New" w:cs="Courier New" w:hint="default"/>
+      </w:rPr>
+    </w:lvl>
+    <w:lvl w:ilvl="2" w:tplc="34090005" w:tentative="1">
+      <w:start w:val="1"/>
+      <w:numFmt w:val="bullet"/>
+      <w:lvlText w:val=""/>
+      <w:lvlJc w:val="left"/>
+      <w:pPr>
+        <w:ind w:left="2160" w:hanging="360"/>
+      </w:pPr>
+      <w:rPr>
+        <w:rFonts w:ascii="Wingdings" w:hAnsi="Wingdings" w:hint="default"/>
+      </w:rPr>
+    </w:lvl>
+    <w:lvl w:ilvl="3" w:tplc="34090001" w:tentative="1">
+      <w:start w:val="1"/>
+      <w:numFmt w:val="bullet"/>
+      <w:lvlText w:val=""/>
+      <w:lvlJc w:val="left"/>
+      <w:pPr>
+        <w:ind w:left="2880" w:hanging="360"/>
+      </w:pPr>
+      <w:rPr>
+        <w:rFonts w:ascii="Symbol" w:hAnsi="Symbol" w:hint="default"/>
+      </w:rPr>
+    </w:lvl>
+    <w:lvl w:ilvl="4" w:tplc="34090003" w:tentative="1">
+      <w:start w:val="1"/>
+      <w:numFmt w:val="bullet"/>
+      <w:lvlText w:val="o"/>
+      <w:lvlJc w:val="left"/>
+      <w:pPr>
+        <w:ind w:left="3600" w:hanging="360"/>
+      </w:pPr>
+      <w:rPr>
+        <w:rFonts w:ascii="Courier New" w:hAnsi="Courier New" w:cs="Courier New" w:hint="default"/>
+      </w:rPr>
+    </w:lvl>
+    <w:lvl w:ilvl="5" w:tplc="34090005" w:tentative="1">
+      <w:start w:val="1"/>
+      <w:numFmt w:val="bullet"/>
+      <w:lvlText w:val=""/>
+      <w:lvlJc w:val="left"/>
+      <w:pPr>
+        <w:ind w:left="4320" w:hanging="360"/>
+      </w:pPr>
+      <w:rPr>
+        <w:rFonts w:ascii="Wingdings" w:hAnsi="Wingdings" w:hint="default"/>
+      </w:rPr>
+    </w:lvl>
+    <w:lvl w:ilvl="6" w:tplc="34090001" w:tentative="1">
+      <w:start w:val="1"/>
+      <w:numFmt w:val="bullet"/>
+      <w:lvlText w:val=""/>
+      <w:lvlJc w:val="left"/>
+      <w:pPr>
+        <w:ind w:left="5040" w:hanging="360"/>
+      </w:pPr>
+      <w:rPr>
+        <w:rFonts w:ascii="Symbol" w:hAnsi="Symbol" w:hint="default"/>
+      </w:rPr>
+    </w:lvl>
+    <w:lvl w:ilvl="7" w:tplc="34090003" w:tentative="1">
+      <w:start w:val="1"/>
+      <w:numFmt w:val="bullet"/>
+      <w:lvlText w:val="o"/>
+      <w:lvlJc w:val="left"/>
+      <w:pPr>
+        <w:ind w:left="5760" w:hanging="360"/>
+      </w:pPr>
+      <w:rPr>
+        <w:rFonts w:ascii="Courier New" w:hAnsi="Courier New" w:cs="Courier New" w:hint="default"/>
+      </w:rPr>
+    </w:lvl>
+    <w:lvl w:ilvl="8" w:tplc="34090005" w:tentative="1">
+      <w:start w:val="1"/>
+      <w:numFmt w:val="bullet"/>
+      <w:lvlText w:val=""/>
+      <w:lvlJc w:val="left"/>
+      <w:pPr>
+        <w:ind w:left="6480" w:hanging="360"/>
+      </w:pPr>
+      <w:rPr>
+        <w:rFonts w:ascii="Wingdings" w:hAnsi="Wingdings" w:hint="default"/>
+      </w:rPr>
+    </w:lvl>
+  </w:abstractNum>
+  <w:abstractNum w:abstractNumId="3" w15:restartNumberingAfterBreak="0">
     <w:nsid w:val="21654B9E"/>
     <w:multiLevelType w:val="hybridMultilevel"/>
     <w:tmpl w:val="71761FAE"/>
@@ -864,7 +3959,7 @@
       </w:pPr>
     </w:lvl>
   </w:abstractNum>
-  <w:abstractNum w:abstractNumId="3" w15:restartNumberingAfterBreak="0">
+  <w:abstractNum w:abstractNumId="4" w15:restartNumberingAfterBreak="0">
     <w:nsid w:val="2D5147B4"/>
     <w:multiLevelType w:val="hybridMultilevel"/>
     <w:tmpl w:val="26A025CE"/>
@@ -950,7 +4045,93 @@
       </w:pPr>
     </w:lvl>
   </w:abstractNum>
-  <w:abstractNum w:abstractNumId="4" w15:restartNumberingAfterBreak="0">
+  <w:abstractNum w:abstractNumId="5" w15:restartNumberingAfterBreak="0">
+    <w:nsid w:val="2EE5515D"/>
+    <w:multiLevelType w:val="hybridMultilevel"/>
+    <w:tmpl w:val="C8585220"/>
+    <w:lvl w:ilvl="0" w:tplc="E83621DC">
+      <w:start w:val="1"/>
+      <w:numFmt w:val="decimal"/>
+      <w:lvlText w:val="%1."/>
+      <w:lvlJc w:val="left"/>
+      <w:pPr>
+        <w:ind w:left="720" w:hanging="360"/>
+      </w:pPr>
+    </w:lvl>
+    <w:lvl w:ilvl="1" w:tplc="7FE6FAD4">
+      <w:start w:val="1"/>
+      <w:numFmt w:val="lowerLetter"/>
+      <w:lvlText w:val="%2."/>
+      <w:lvlJc w:val="left"/>
+      <w:pPr>
+        <w:ind w:left="1440" w:hanging="360"/>
+      </w:pPr>
+    </w:lvl>
+    <w:lvl w:ilvl="2" w:tplc="4F9C7A12">
+      <w:start w:val="1"/>
+      <w:numFmt w:val="lowerRoman"/>
+      <w:lvlText w:val="%3."/>
+      <w:lvlJc w:val="right"/>
+      <w:pPr>
+        <w:ind w:left="2160" w:hanging="180"/>
+      </w:pPr>
+    </w:lvl>
+    <w:lvl w:ilvl="3" w:tplc="98C2C50C">
+      <w:start w:val="1"/>
+      <w:numFmt w:val="decimal"/>
+      <w:lvlText w:val="%4."/>
+      <w:lvlJc w:val="left"/>
+      <w:pPr>
+        <w:ind w:left="2880" w:hanging="360"/>
+      </w:pPr>
+    </w:lvl>
+    <w:lvl w:ilvl="4" w:tplc="EA4CFE64">
+      <w:start w:val="1"/>
+      <w:numFmt w:val="lowerLetter"/>
+      <w:lvlText w:val="%5."/>
+      <w:lvlJc w:val="left"/>
+      <w:pPr>
+        <w:ind w:left="3600" w:hanging="360"/>
+      </w:pPr>
+    </w:lvl>
+    <w:lvl w:ilvl="5" w:tplc="04D241B4">
+      <w:start w:val="1"/>
+      <w:numFmt w:val="lowerRoman"/>
+      <w:lvlText w:val="%6."/>
+      <w:lvlJc w:val="right"/>
+      <w:pPr>
+        <w:ind w:left="4320" w:hanging="180"/>
+      </w:pPr>
+    </w:lvl>
+    <w:lvl w:ilvl="6" w:tplc="E16C8A1C">
+      <w:start w:val="1"/>
+      <w:numFmt w:val="decimal"/>
+      <w:lvlText w:val="%7."/>
+      <w:lvlJc w:val="left"/>
+      <w:pPr>
+        <w:ind w:left="5040" w:hanging="360"/>
+      </w:pPr>
+    </w:lvl>
+    <w:lvl w:ilvl="7" w:tplc="DAF48112">
+      <w:start w:val="1"/>
+      <w:numFmt w:val="lowerLetter"/>
+      <w:lvlText w:val="%8."/>
+      <w:lvlJc w:val="left"/>
+      <w:pPr>
+        <w:ind w:left="5760" w:hanging="360"/>
+      </w:pPr>
+    </w:lvl>
+    <w:lvl w:ilvl="8" w:tplc="FAC0618E">
+      <w:start w:val="1"/>
+      <w:numFmt w:val="lowerRoman"/>
+      <w:lvlText w:val="%9."/>
+      <w:lvlJc w:val="right"/>
+      <w:pPr>
+        <w:ind w:left="6480" w:hanging="180"/>
+      </w:pPr>
+    </w:lvl>
+  </w:abstractNum>
+  <w:abstractNum w:abstractNumId="6" w15:restartNumberingAfterBreak="0">
     <w:nsid w:val="368D7ADE"/>
     <w:multiLevelType w:val="hybridMultilevel"/>
     <w:tmpl w:val="C8585220"/>
@@ -1036,7 +4217,7 @@
       </w:pPr>
     </w:lvl>
   </w:abstractNum>
-  <w:abstractNum w:abstractNumId="5" w15:restartNumberingAfterBreak="0">
+  <w:abstractNum w:abstractNumId="7" w15:restartNumberingAfterBreak="0">
     <w:nsid w:val="61332343"/>
     <w:multiLevelType w:val="hybridMultilevel"/>
     <w:tmpl w:val="EB1056FA"/>
@@ -1123,13 +4304,13 @@
     </w:lvl>
   </w:abstractNum>
   <w:num w:numId="1">
-    <w:abstractNumId w:val="5"/>
+    <w:abstractNumId w:val="7"/>
   </w:num>
   <w:num w:numId="2">
-    <w:abstractNumId w:val="2"/>
+    <w:abstractNumId w:val="3"/>
   </w:num>
   <w:num w:numId="3">
-    <w:abstractNumId w:val="3"/>
+    <w:abstractNumId w:val="4"/>
   </w:num>
   <w:num w:numId="4">
     <w:abstractNumId w:val="1"/>
@@ -1138,7 +4319,13 @@
     <w:abstractNumId w:val="0"/>
   </w:num>
   <w:num w:numId="6">
-    <w:abstractNumId w:val="4"/>
+    <w:abstractNumId w:val="6"/>
+  </w:num>
+  <w:num w:numId="7">
+    <w:abstractNumId w:val="5"/>
+  </w:num>
+  <w:num w:numId="8">
+    <w:abstractNumId w:val="2"/>
   </w:num>
 </w:numbering>
 </file>
@@ -1156,7 +4343,8 @@
     </w:rPrDefault>
     <w:pPrDefault>
       <w:pPr>
-        <w:spacing w:after="160" w:line="259" w:lineRule="auto"/>
+        <w:spacing w:after="160" w:line="252" w:lineRule="auto"/>
+        <w:jc w:val="both"/>
       </w:pPr>
     </w:pPrDefault>
   </w:docDefaults>
@@ -1536,6 +4724,7 @@
   <w:style w:type="paragraph" w:default="1" w:styleId="Normal">
     <w:name w:val="Normal"/>
     <w:qFormat/>
+    <w:rsid w:val="0002514C"/>
   </w:style>
   <w:style w:type="paragraph" w:styleId="Heading1">
     <w:name w:val="heading 1"/>
@@ -1544,18 +4733,23 @@
     <w:link w:val="Heading1Char"/>
     <w:uiPriority w:val="9"/>
     <w:qFormat/>
-    <w:rsid w:val="004D0200"/>
+    <w:rsid w:val="00B674E9"/>
     <w:pPr>
       <w:keepNext/>
       <w:keepLines/>
-      <w:spacing w:before="240" w:after="0"/>
+      <w:pageBreakBefore/>
+      <w:spacing w:before="320" w:after="40"/>
+      <w:jc w:val="center"/>
       <w:outlineLvl w:val="0"/>
     </w:pPr>
     <w:rPr>
       <w:rFonts w:asciiTheme="majorHAnsi" w:eastAsiaTheme="majorEastAsia" w:hAnsiTheme="majorHAnsi" w:cstheme="majorBidi"/>
-      <w:color w:val="2E74B5" w:themeColor="accent1" w:themeShade="BF"/>
-      <w:sz w:val="32"/>
-      <w:szCs w:val="32"/>
+      <w:b/>
+      <w:bCs/>
+      <w:caps/>
+      <w:spacing w:val="4"/>
+      <w:sz w:val="28"/>
+      <w:szCs w:val="28"/>
     </w:rPr>
   </w:style>
   <w:style w:type="paragraph" w:styleId="Heading2">
@@ -1566,17 +4760,174 @@
     <w:uiPriority w:val="9"/>
     <w:unhideWhenUsed/>
     <w:qFormat/>
+    <w:rsid w:val="0002514C"/>
     <w:pPr>
       <w:keepNext/>
       <w:keepLines/>
-      <w:spacing w:before="40" w:after="0"/>
+      <w:spacing w:before="120" w:after="0"/>
       <w:outlineLvl w:val="1"/>
     </w:pPr>
     <w:rPr>
       <w:rFonts w:asciiTheme="majorHAnsi" w:eastAsiaTheme="majorEastAsia" w:hAnsiTheme="majorHAnsi" w:cstheme="majorBidi"/>
-      <w:color w:val="2E74B5" w:themeColor="accent1" w:themeShade="BF"/>
-      <w:sz w:val="26"/>
-      <w:szCs w:val="26"/>
+      <w:b/>
+      <w:bCs/>
+      <w:sz w:val="28"/>
+      <w:szCs w:val="28"/>
+    </w:rPr>
+  </w:style>
+  <w:style w:type="paragraph" w:styleId="Heading3">
+    <w:name w:val="heading 3"/>
+    <w:basedOn w:val="Normal"/>
+    <w:next w:val="Normal"/>
+    <w:link w:val="Heading3Char"/>
+    <w:uiPriority w:val="9"/>
+    <w:unhideWhenUsed/>
+    <w:qFormat/>
+    <w:rsid w:val="0002514C"/>
+    <w:pPr>
+      <w:keepNext/>
+      <w:keepLines/>
+      <w:spacing w:before="120" w:after="0"/>
+      <w:outlineLvl w:val="2"/>
+    </w:pPr>
+    <w:rPr>
+      <w:rFonts w:asciiTheme="majorHAnsi" w:eastAsiaTheme="majorEastAsia" w:hAnsiTheme="majorHAnsi" w:cstheme="majorBidi"/>
+      <w:spacing w:val="4"/>
+      <w:sz w:val="24"/>
+      <w:szCs w:val="24"/>
+    </w:rPr>
+  </w:style>
+  <w:style w:type="paragraph" w:styleId="Heading4">
+    <w:name w:val="heading 4"/>
+    <w:basedOn w:val="Normal"/>
+    <w:next w:val="Normal"/>
+    <w:link w:val="Heading4Char"/>
+    <w:uiPriority w:val="9"/>
+    <w:semiHidden/>
+    <w:unhideWhenUsed/>
+    <w:qFormat/>
+    <w:rsid w:val="0002514C"/>
+    <w:pPr>
+      <w:keepNext/>
+      <w:keepLines/>
+      <w:spacing w:before="120" w:after="0"/>
+      <w:outlineLvl w:val="3"/>
+    </w:pPr>
+    <w:rPr>
+      <w:rFonts w:asciiTheme="majorHAnsi" w:eastAsiaTheme="majorEastAsia" w:hAnsiTheme="majorHAnsi" w:cstheme="majorBidi"/>
+      <w:i/>
+      <w:iCs/>
+      <w:sz w:val="24"/>
+      <w:szCs w:val="24"/>
+    </w:rPr>
+  </w:style>
+  <w:style w:type="paragraph" w:styleId="Heading5">
+    <w:name w:val="heading 5"/>
+    <w:basedOn w:val="Normal"/>
+    <w:next w:val="Normal"/>
+    <w:link w:val="Heading5Char"/>
+    <w:uiPriority w:val="9"/>
+    <w:semiHidden/>
+    <w:unhideWhenUsed/>
+    <w:qFormat/>
+    <w:rsid w:val="0002514C"/>
+    <w:pPr>
+      <w:keepNext/>
+      <w:keepLines/>
+      <w:spacing w:before="120" w:after="0"/>
+      <w:outlineLvl w:val="4"/>
+    </w:pPr>
+    <w:rPr>
+      <w:rFonts w:asciiTheme="majorHAnsi" w:eastAsiaTheme="majorEastAsia" w:hAnsiTheme="majorHAnsi" w:cstheme="majorBidi"/>
+      <w:b/>
+      <w:bCs/>
+    </w:rPr>
+  </w:style>
+  <w:style w:type="paragraph" w:styleId="Heading6">
+    <w:name w:val="heading 6"/>
+    <w:basedOn w:val="Normal"/>
+    <w:next w:val="Normal"/>
+    <w:link w:val="Heading6Char"/>
+    <w:uiPriority w:val="9"/>
+    <w:semiHidden/>
+    <w:unhideWhenUsed/>
+    <w:qFormat/>
+    <w:rsid w:val="0002514C"/>
+    <w:pPr>
+      <w:keepNext/>
+      <w:keepLines/>
+      <w:spacing w:before="120" w:after="0"/>
+      <w:outlineLvl w:val="5"/>
+    </w:pPr>
+    <w:rPr>
+      <w:rFonts w:asciiTheme="majorHAnsi" w:eastAsiaTheme="majorEastAsia" w:hAnsiTheme="majorHAnsi" w:cstheme="majorBidi"/>
+      <w:b/>
+      <w:bCs/>
+      <w:i/>
+      <w:iCs/>
+    </w:rPr>
+  </w:style>
+  <w:style w:type="paragraph" w:styleId="Heading7">
+    <w:name w:val="heading 7"/>
+    <w:basedOn w:val="Normal"/>
+    <w:next w:val="Normal"/>
+    <w:link w:val="Heading7Char"/>
+    <w:uiPriority w:val="9"/>
+    <w:semiHidden/>
+    <w:unhideWhenUsed/>
+    <w:qFormat/>
+    <w:rsid w:val="0002514C"/>
+    <w:pPr>
+      <w:keepNext/>
+      <w:keepLines/>
+      <w:spacing w:before="120" w:after="0"/>
+      <w:outlineLvl w:val="6"/>
+    </w:pPr>
+    <w:rPr>
+      <w:i/>
+      <w:iCs/>
+    </w:rPr>
+  </w:style>
+  <w:style w:type="paragraph" w:styleId="Heading8">
+    <w:name w:val="heading 8"/>
+    <w:basedOn w:val="Normal"/>
+    <w:next w:val="Normal"/>
+    <w:link w:val="Heading8Char"/>
+    <w:uiPriority w:val="9"/>
+    <w:semiHidden/>
+    <w:unhideWhenUsed/>
+    <w:qFormat/>
+    <w:rsid w:val="0002514C"/>
+    <w:pPr>
+      <w:keepNext/>
+      <w:keepLines/>
+      <w:spacing w:before="120" w:after="0"/>
+      <w:outlineLvl w:val="7"/>
+    </w:pPr>
+    <w:rPr>
+      <w:b/>
+      <w:bCs/>
+    </w:rPr>
+  </w:style>
+  <w:style w:type="paragraph" w:styleId="Heading9">
+    <w:name w:val="heading 9"/>
+    <w:basedOn w:val="Normal"/>
+    <w:next w:val="Normal"/>
+    <w:link w:val="Heading9Char"/>
+    <w:uiPriority w:val="9"/>
+    <w:semiHidden/>
+    <w:unhideWhenUsed/>
+    <w:qFormat/>
+    <w:rsid w:val="0002514C"/>
+    <w:pPr>
+      <w:keepNext/>
+      <w:keepLines/>
+      <w:spacing w:before="120" w:after="0"/>
+      <w:outlineLvl w:val="8"/>
+    </w:pPr>
+    <w:rPr>
+      <w:i/>
+      <w:iCs/>
     </w:rPr>
   </w:style>
   <w:style w:type="character" w:default="1" w:styleId="DefaultParagraphFont">
@@ -1611,12 +4962,15 @@
     <w:basedOn w:val="DefaultParagraphFont"/>
     <w:link w:val="Heading1"/>
     <w:uiPriority w:val="9"/>
-    <w:rsid w:val="004D0200"/>
+    <w:rsid w:val="00B674E9"/>
     <w:rPr>
       <w:rFonts w:asciiTheme="majorHAnsi" w:eastAsiaTheme="majorEastAsia" w:hAnsiTheme="majorHAnsi" w:cstheme="majorBidi"/>
-      <w:color w:val="2E74B5" w:themeColor="accent1" w:themeShade="BF"/>
-      <w:sz w:val="32"/>
-      <w:szCs w:val="32"/>
+      <w:b/>
+      <w:bCs/>
+      <w:caps/>
+      <w:spacing w:val="4"/>
+      <w:sz w:val="28"/>
+      <w:szCs w:val="28"/>
     </w:rPr>
   </w:style>
   <w:style w:type="character" w:customStyle="1" w:styleId="Heading2Char">
@@ -1624,11 +4978,13 @@
     <w:basedOn w:val="DefaultParagraphFont"/>
     <w:link w:val="Heading2"/>
     <w:uiPriority w:val="9"/>
+    <w:rsid w:val="0002514C"/>
     <w:rPr>
       <w:rFonts w:asciiTheme="majorHAnsi" w:eastAsiaTheme="majorEastAsia" w:hAnsiTheme="majorHAnsi" w:cstheme="majorBidi"/>
-      <w:color w:val="2E74B5" w:themeColor="accent1" w:themeShade="BF"/>
-      <w:sz w:val="26"/>
-      <w:szCs w:val="26"/>
+      <w:b/>
+      <w:bCs/>
+      <w:sz w:val="28"/>
+      <w:szCs w:val="28"/>
     </w:rPr>
   </w:style>
   <w:style w:type="paragraph" w:styleId="ListParagraph">
@@ -1700,6 +5056,391 @@
       <w:spacing w:after="0" w:line="240" w:lineRule="auto"/>
     </w:pPr>
   </w:style>
+  <w:style w:type="character" w:customStyle="1" w:styleId="Heading3Char">
+    <w:name w:val="Heading 3 Char"/>
+    <w:basedOn w:val="DefaultParagraphFont"/>
+    <w:link w:val="Heading3"/>
+    <w:uiPriority w:val="9"/>
+    <w:rsid w:val="0002514C"/>
+    <w:rPr>
+      <w:rFonts w:asciiTheme="majorHAnsi" w:eastAsiaTheme="majorEastAsia" w:hAnsiTheme="majorHAnsi" w:cstheme="majorBidi"/>
+      <w:spacing w:val="4"/>
+      <w:sz w:val="24"/>
+      <w:szCs w:val="24"/>
+    </w:rPr>
+  </w:style>
+  <w:style w:type="character" w:customStyle="1" w:styleId="Heading4Char">
+    <w:name w:val="Heading 4 Char"/>
+    <w:basedOn w:val="DefaultParagraphFont"/>
+    <w:link w:val="Heading4"/>
+    <w:uiPriority w:val="9"/>
+    <w:semiHidden/>
+    <w:rsid w:val="0002514C"/>
+    <w:rPr>
+      <w:rFonts w:asciiTheme="majorHAnsi" w:eastAsiaTheme="majorEastAsia" w:hAnsiTheme="majorHAnsi" w:cstheme="majorBidi"/>
+      <w:i/>
+      <w:iCs/>
+      <w:sz w:val="24"/>
+      <w:szCs w:val="24"/>
+    </w:rPr>
+  </w:style>
+  <w:style w:type="character" w:customStyle="1" w:styleId="Heading5Char">
+    <w:name w:val="Heading 5 Char"/>
+    <w:basedOn w:val="DefaultParagraphFont"/>
+    <w:link w:val="Heading5"/>
+    <w:uiPriority w:val="9"/>
+    <w:semiHidden/>
+    <w:rsid w:val="0002514C"/>
+    <w:rPr>
+      <w:rFonts w:asciiTheme="majorHAnsi" w:eastAsiaTheme="majorEastAsia" w:hAnsiTheme="majorHAnsi" w:cstheme="majorBidi"/>
+      <w:b/>
+      <w:bCs/>
+    </w:rPr>
+  </w:style>
+  <w:style w:type="character" w:customStyle="1" w:styleId="Heading6Char">
+    <w:name w:val="Heading 6 Char"/>
+    <w:basedOn w:val="DefaultParagraphFont"/>
+    <w:link w:val="Heading6"/>
+    <w:uiPriority w:val="9"/>
+    <w:semiHidden/>
+    <w:rsid w:val="0002514C"/>
+    <w:rPr>
+      <w:rFonts w:asciiTheme="majorHAnsi" w:eastAsiaTheme="majorEastAsia" w:hAnsiTheme="majorHAnsi" w:cstheme="majorBidi"/>
+      <w:b/>
+      <w:bCs/>
+      <w:i/>
+      <w:iCs/>
+    </w:rPr>
+  </w:style>
+  <w:style w:type="character" w:customStyle="1" w:styleId="Heading7Char">
+    <w:name w:val="Heading 7 Char"/>
+    <w:basedOn w:val="DefaultParagraphFont"/>
+    <w:link w:val="Heading7"/>
+    <w:uiPriority w:val="9"/>
+    <w:semiHidden/>
+    <w:rsid w:val="0002514C"/>
+    <w:rPr>
+      <w:i/>
+      <w:iCs/>
+    </w:rPr>
+  </w:style>
+  <w:style w:type="character" w:customStyle="1" w:styleId="Heading8Char">
+    <w:name w:val="Heading 8 Char"/>
+    <w:basedOn w:val="DefaultParagraphFont"/>
+    <w:link w:val="Heading8"/>
+    <w:uiPriority w:val="9"/>
+    <w:semiHidden/>
+    <w:rsid w:val="0002514C"/>
+    <w:rPr>
+      <w:b/>
+      <w:bCs/>
+    </w:rPr>
+  </w:style>
+  <w:style w:type="character" w:customStyle="1" w:styleId="Heading9Char">
+    <w:name w:val="Heading 9 Char"/>
+    <w:basedOn w:val="DefaultParagraphFont"/>
+    <w:link w:val="Heading9"/>
+    <w:uiPriority w:val="9"/>
+    <w:semiHidden/>
+    <w:rsid w:val="0002514C"/>
+    <w:rPr>
+      <w:i/>
+      <w:iCs/>
+    </w:rPr>
+  </w:style>
+  <w:style w:type="paragraph" w:styleId="Caption">
+    <w:name w:val="caption"/>
+    <w:basedOn w:val="Normal"/>
+    <w:next w:val="Normal"/>
+    <w:uiPriority w:val="35"/>
+    <w:semiHidden/>
+    <w:unhideWhenUsed/>
+    <w:qFormat/>
+    <w:rsid w:val="0002514C"/>
+    <w:rPr>
+      <w:b/>
+      <w:bCs/>
+      <w:sz w:val="18"/>
+      <w:szCs w:val="18"/>
+    </w:rPr>
+  </w:style>
+  <w:style w:type="paragraph" w:styleId="Title">
+    <w:name w:val="Title"/>
+    <w:basedOn w:val="Normal"/>
+    <w:next w:val="Normal"/>
+    <w:link w:val="TitleChar"/>
+    <w:uiPriority w:val="10"/>
+    <w:qFormat/>
+    <w:rsid w:val="0002514C"/>
+    <w:pPr>
+      <w:spacing w:after="0" w:line="240" w:lineRule="auto"/>
+      <w:contextualSpacing/>
+      <w:jc w:val="center"/>
+    </w:pPr>
+    <w:rPr>
+      <w:rFonts w:asciiTheme="majorHAnsi" w:eastAsiaTheme="majorEastAsia" w:hAnsiTheme="majorHAnsi" w:cstheme="majorBidi"/>
+      <w:b/>
+      <w:bCs/>
+      <w:spacing w:val="-7"/>
+      <w:sz w:val="48"/>
+      <w:szCs w:val="48"/>
+    </w:rPr>
+  </w:style>
+  <w:style w:type="character" w:customStyle="1" w:styleId="TitleChar">
+    <w:name w:val="Title Char"/>
+    <w:basedOn w:val="DefaultParagraphFont"/>
+    <w:link w:val="Title"/>
+    <w:uiPriority w:val="10"/>
+    <w:rsid w:val="0002514C"/>
+    <w:rPr>
+      <w:rFonts w:asciiTheme="majorHAnsi" w:eastAsiaTheme="majorEastAsia" w:hAnsiTheme="majorHAnsi" w:cstheme="majorBidi"/>
+      <w:b/>
+      <w:bCs/>
+      <w:spacing w:val="-7"/>
+      <w:sz w:val="48"/>
+      <w:szCs w:val="48"/>
+    </w:rPr>
+  </w:style>
+  <w:style w:type="paragraph" w:styleId="Subtitle">
+    <w:name w:val="Subtitle"/>
+    <w:basedOn w:val="Normal"/>
+    <w:next w:val="Normal"/>
+    <w:link w:val="SubtitleChar"/>
+    <w:uiPriority w:val="11"/>
+    <w:qFormat/>
+    <w:rsid w:val="0002514C"/>
+    <w:pPr>
+      <w:numPr>
+        <w:ilvl w:val="1"/>
+      </w:numPr>
+      <w:spacing w:after="240"/>
+      <w:jc w:val="center"/>
+    </w:pPr>
+    <w:rPr>
+      <w:rFonts w:asciiTheme="majorHAnsi" w:eastAsiaTheme="majorEastAsia" w:hAnsiTheme="majorHAnsi" w:cstheme="majorBidi"/>
+      <w:sz w:val="24"/>
+      <w:szCs w:val="24"/>
+    </w:rPr>
+  </w:style>
+  <w:style w:type="character" w:customStyle="1" w:styleId="SubtitleChar">
+    <w:name w:val="Subtitle Char"/>
+    <w:basedOn w:val="DefaultParagraphFont"/>
+    <w:link w:val="Subtitle"/>
+    <w:uiPriority w:val="11"/>
+    <w:rsid w:val="0002514C"/>
+    <w:rPr>
+      <w:rFonts w:asciiTheme="majorHAnsi" w:eastAsiaTheme="majorEastAsia" w:hAnsiTheme="majorHAnsi" w:cstheme="majorBidi"/>
+      <w:sz w:val="24"/>
+      <w:szCs w:val="24"/>
+    </w:rPr>
+  </w:style>
+  <w:style w:type="character" w:styleId="Strong">
+    <w:name w:val="Strong"/>
+    <w:basedOn w:val="DefaultParagraphFont"/>
+    <w:uiPriority w:val="22"/>
+    <w:qFormat/>
+    <w:rsid w:val="0002514C"/>
+    <w:rPr>
+      <w:b/>
+      <w:bCs/>
+      <w:color w:val="auto"/>
+    </w:rPr>
+  </w:style>
+  <w:style w:type="character" w:styleId="Emphasis">
+    <w:name w:val="Emphasis"/>
+    <w:basedOn w:val="DefaultParagraphFont"/>
+    <w:uiPriority w:val="20"/>
+    <w:qFormat/>
+    <w:rsid w:val="0002514C"/>
+    <w:rPr>
+      <w:i/>
+      <w:iCs/>
+      <w:color w:val="auto"/>
+    </w:rPr>
+  </w:style>
+  <w:style w:type="paragraph" w:styleId="NoSpacing">
+    <w:name w:val="No Spacing"/>
+    <w:uiPriority w:val="1"/>
+    <w:qFormat/>
+    <w:rsid w:val="0002514C"/>
+    <w:pPr>
+      <w:spacing w:after="0" w:line="240" w:lineRule="auto"/>
+    </w:pPr>
+  </w:style>
+  <w:style w:type="paragraph" w:styleId="Quote">
+    <w:name w:val="Quote"/>
+    <w:basedOn w:val="Normal"/>
+    <w:next w:val="Normal"/>
+    <w:link w:val="QuoteChar"/>
+    <w:uiPriority w:val="29"/>
+    <w:qFormat/>
+    <w:rsid w:val="0002514C"/>
+    <w:pPr>
+      <w:spacing w:before="200" w:line="264" w:lineRule="auto"/>
+      <w:ind w:left="864" w:right="864"/>
+      <w:jc w:val="center"/>
+    </w:pPr>
+    <w:rPr>
+      <w:rFonts w:asciiTheme="majorHAnsi" w:eastAsiaTheme="majorEastAsia" w:hAnsiTheme="majorHAnsi" w:cstheme="majorBidi"/>
+      <w:i/>
+      <w:iCs/>
+      <w:sz w:val="24"/>
+      <w:szCs w:val="24"/>
+    </w:rPr>
+  </w:style>
+  <w:style w:type="character" w:customStyle="1" w:styleId="QuoteChar">
+    <w:name w:val="Quote Char"/>
+    <w:basedOn w:val="DefaultParagraphFont"/>
+    <w:link w:val="Quote"/>
+    <w:uiPriority w:val="29"/>
+    <w:rsid w:val="0002514C"/>
+    <w:rPr>
+      <w:rFonts w:asciiTheme="majorHAnsi" w:eastAsiaTheme="majorEastAsia" w:hAnsiTheme="majorHAnsi" w:cstheme="majorBidi"/>
+      <w:i/>
+      <w:iCs/>
+      <w:sz w:val="24"/>
+      <w:szCs w:val="24"/>
+    </w:rPr>
+  </w:style>
+  <w:style w:type="paragraph" w:styleId="IntenseQuote">
+    <w:name w:val="Intense Quote"/>
+    <w:basedOn w:val="Normal"/>
+    <w:next w:val="Normal"/>
+    <w:link w:val="IntenseQuoteChar"/>
+    <w:uiPriority w:val="30"/>
+    <w:qFormat/>
+    <w:rsid w:val="0002514C"/>
+    <w:pPr>
+      <w:spacing w:before="100" w:beforeAutospacing="1" w:after="240"/>
+      <w:ind w:left="936" w:right="936"/>
+      <w:jc w:val="center"/>
+    </w:pPr>
+    <w:rPr>
+      <w:rFonts w:asciiTheme="majorHAnsi" w:eastAsiaTheme="majorEastAsia" w:hAnsiTheme="majorHAnsi" w:cstheme="majorBidi"/>
+      <w:sz w:val="26"/>
+      <w:szCs w:val="26"/>
+    </w:rPr>
+  </w:style>
+  <w:style w:type="character" w:customStyle="1" w:styleId="IntenseQuoteChar">
+    <w:name w:val="Intense Quote Char"/>
+    <w:basedOn w:val="DefaultParagraphFont"/>
+    <w:link w:val="IntenseQuote"/>
+    <w:uiPriority w:val="30"/>
+    <w:rsid w:val="0002514C"/>
+    <w:rPr>
+      <w:rFonts w:asciiTheme="majorHAnsi" w:eastAsiaTheme="majorEastAsia" w:hAnsiTheme="majorHAnsi" w:cstheme="majorBidi"/>
+      <w:sz w:val="26"/>
+      <w:szCs w:val="26"/>
+    </w:rPr>
+  </w:style>
+  <w:style w:type="character" w:styleId="SubtleEmphasis">
+    <w:name w:val="Subtle Emphasis"/>
+    <w:basedOn w:val="DefaultParagraphFont"/>
+    <w:uiPriority w:val="19"/>
+    <w:qFormat/>
+    <w:rsid w:val="0002514C"/>
+    <w:rPr>
+      <w:i/>
+      <w:iCs/>
+      <w:color w:val="auto"/>
+    </w:rPr>
+  </w:style>
+  <w:style w:type="character" w:styleId="IntenseEmphasis">
+    <w:name w:val="Intense Emphasis"/>
+    <w:basedOn w:val="DefaultParagraphFont"/>
+    <w:uiPriority w:val="21"/>
+    <w:qFormat/>
+    <w:rsid w:val="0002514C"/>
+    <w:rPr>
+      <w:b/>
+      <w:bCs/>
+      <w:i/>
+      <w:iCs/>
+      <w:color w:val="auto"/>
+    </w:rPr>
+  </w:style>
+  <w:style w:type="character" w:styleId="SubtleReference">
+    <w:name w:val="Subtle Reference"/>
+    <w:basedOn w:val="DefaultParagraphFont"/>
+    <w:uiPriority w:val="31"/>
+    <w:qFormat/>
+    <w:rsid w:val="0002514C"/>
+    <w:rPr>
+      <w:smallCaps/>
+      <w:color w:val="auto"/>
+      <w:u w:val="single" w:color="7F7F7F" w:themeColor="text1" w:themeTint="80"/>
+    </w:rPr>
+  </w:style>
+  <w:style w:type="character" w:styleId="IntenseReference">
+    <w:name w:val="Intense Reference"/>
+    <w:basedOn w:val="DefaultParagraphFont"/>
+    <w:uiPriority w:val="32"/>
+    <w:qFormat/>
+    <w:rsid w:val="0002514C"/>
+    <w:rPr>
+      <w:b/>
+      <w:bCs/>
+      <w:smallCaps/>
+      <w:color w:val="auto"/>
+      <w:u w:val="single"/>
+    </w:rPr>
+  </w:style>
+  <w:style w:type="character" w:styleId="BookTitle">
+    <w:name w:val="Book Title"/>
+    <w:basedOn w:val="DefaultParagraphFont"/>
+    <w:uiPriority w:val="33"/>
+    <w:qFormat/>
+    <w:rsid w:val="0002514C"/>
+    <w:rPr>
+      <w:b/>
+      <w:bCs/>
+      <w:smallCaps/>
+      <w:color w:val="auto"/>
+    </w:rPr>
+  </w:style>
+  <w:style w:type="paragraph" w:styleId="TOCHeading">
+    <w:name w:val="TOC Heading"/>
+    <w:basedOn w:val="Heading1"/>
+    <w:next w:val="Normal"/>
+    <w:uiPriority w:val="39"/>
+    <w:semiHidden/>
+    <w:unhideWhenUsed/>
+    <w:qFormat/>
+    <w:rsid w:val="0002514C"/>
+    <w:pPr>
+      <w:outlineLvl w:val="9"/>
+    </w:pPr>
+  </w:style>
+  <w:style w:type="paragraph" w:styleId="BalloonText">
+    <w:name w:val="Balloon Text"/>
+    <w:basedOn w:val="Normal"/>
+    <w:link w:val="BalloonTextChar"/>
+    <w:uiPriority w:val="99"/>
+    <w:semiHidden/>
+    <w:unhideWhenUsed/>
+    <w:rsid w:val="00B674E9"/>
+    <w:pPr>
+      <w:spacing w:after="0" w:line="240" w:lineRule="auto"/>
+    </w:pPr>
+    <w:rPr>
+      <w:rFonts w:ascii="Segoe UI" w:hAnsi="Segoe UI" w:cs="Segoe UI"/>
+      <w:sz w:val="18"/>
+      <w:szCs w:val="18"/>
+    </w:rPr>
+  </w:style>
+  <w:style w:type="character" w:customStyle="1" w:styleId="BalloonTextChar">
+    <w:name w:val="Balloon Text Char"/>
+    <w:basedOn w:val="DefaultParagraphFont"/>
+    <w:link w:val="BalloonText"/>
+    <w:uiPriority w:val="99"/>
+    <w:semiHidden/>
+    <w:rsid w:val="00B674E9"/>
+    <w:rPr>
+      <w:rFonts w:ascii="Segoe UI" w:hAnsi="Segoe UI" w:cs="Segoe UI"/>
+      <w:sz w:val="18"/>
+      <w:szCs w:val="18"/>
+    </w:rPr>
+  </w:style>
 </w:styles>
 </file>
 
@@ -1744,76 +5485,16 @@
         <a:srgbClr val="954F72"/>
       </a:folHlink>
     </a:clrScheme>
-    <a:fontScheme name="Office">
+    <a:fontScheme name="Times New Roman">
       <a:majorFont>
-        <a:latin typeface="Calibri Light" panose="020F0302020204030204"/>
+        <a:latin typeface="Times New Roman"/>
         <a:ea typeface=""/>
         <a:cs typeface=""/>
-        <a:font script="Jpan" typeface="ＭＳ ゴシック"/>
-        <a:font script="Hang" typeface="맑은 고딕"/>
-        <a:font script="Hans" typeface="宋体"/>
-        <a:font script="Hant" typeface="新細明體"/>
-        <a:font script="Arab" typeface="Times New Roman"/>
-        <a:font script="Hebr" typeface="Times New Roman"/>
-        <a:font script="Thai" typeface="Angsana New"/>
-        <a:font script="Ethi" typeface="Nyala"/>
-        <a:font script="Beng" typeface="Vrinda"/>
-        <a:font script="Gujr" typeface="Shruti"/>
-        <a:font script="Khmr" typeface="MoolBoran"/>
-        <a:font script="Knda" typeface="Tunga"/>
-        <a:font script="Guru" typeface="Raavi"/>
-        <a:font script="Cans" typeface="Euphemia"/>
-        <a:font script="Cher" typeface="Plantagenet Cherokee"/>
-        <a:font script="Yiii" typeface="Microsoft Yi Baiti"/>
-        <a:font script="Tibt" typeface="Microsoft Himalaya"/>
-        <a:font script="Thaa" typeface="MV Boli"/>
-        <a:font script="Deva" typeface="Mangal"/>
-        <a:font script="Telu" typeface="Gautami"/>
-        <a:font script="Taml" typeface="Latha"/>
-        <a:font script="Syrc" typeface="Estrangelo Edessa"/>
-        <a:font script="Orya" typeface="Kalinga"/>
-        <a:font script="Mlym" typeface="Kartika"/>
-        <a:font script="Laoo" typeface="DokChampa"/>
-        <a:font script="Sinh" typeface="Iskoola Pota"/>
-        <a:font script="Mong" typeface="Mongolian Baiti"/>
-        <a:font script="Viet" typeface="Times New Roman"/>
-        <a:font script="Uigh" typeface="Microsoft Uighur"/>
-        <a:font script="Geor" typeface="Sylfaen"/>
       </a:majorFont>
       <a:minorFont>
-        <a:latin typeface="Calibri" panose="020F0502020204030204"/>
+        <a:latin typeface="Times New Roman"/>
         <a:ea typeface=""/>
         <a:cs typeface=""/>
-        <a:font script="Jpan" typeface="ＭＳ 明朝"/>
-        <a:font script="Hang" typeface="맑은 고딕"/>
-        <a:font script="Hans" typeface="宋体"/>
-        <a:font script="Hant" typeface="新細明體"/>
-        <a:font script="Arab" typeface="Arial"/>
-        <a:font script="Hebr" typeface="Arial"/>
-        <a:font script="Thai" typeface="Cordia New"/>
-        <a:font script="Ethi" typeface="Nyala"/>
-        <a:font script="Beng" typeface="Vrinda"/>
-        <a:font script="Gujr" typeface="Shruti"/>
-        <a:font script="Khmr" typeface="DaunPenh"/>
-        <a:font script="Knda" typeface="Tunga"/>
-        <a:font script="Guru" typeface="Raavi"/>
-        <a:font script="Cans" typeface="Euphemia"/>
-        <a:font script="Cher" typeface="Plantagenet Cherokee"/>
-        <a:font script="Yiii" typeface="Microsoft Yi Baiti"/>
-        <a:font script="Tibt" typeface="Microsoft Himalaya"/>
-        <a:font script="Thaa" typeface="MV Boli"/>
-        <a:font script="Deva" typeface="Mangal"/>
-        <a:font script="Telu" typeface="Gautami"/>
-        <a:font script="Taml" typeface="Latha"/>
-        <a:font script="Syrc" typeface="Estrangelo Edessa"/>
-        <a:font script="Orya" typeface="Kalinga"/>
-        <a:font script="Mlym" typeface="Kartika"/>
-        <a:font script="Laoo" typeface="DokChampa"/>
-        <a:font script="Sinh" typeface="Iskoola Pota"/>
-        <a:font script="Mong" typeface="Mongolian Baiti"/>
-        <a:font script="Viet" typeface="Arial"/>
-        <a:font script="Uigh" typeface="Microsoft Uighur"/>
-        <a:font script="Geor" typeface="Sylfaen"/>
       </a:minorFont>
     </a:fontScheme>
     <a:fmtScheme name="Office">

</xml_diff>